<commit_message>
Updated the Calibration Paper
</commit_message>
<xml_diff>
--- a/Chapters/04-IPCW_logistic.docx
+++ b/Chapters/04-IPCW_logistic.docx
@@ -98,45 +98,6 @@
       <w:pPr>
         <w:pStyle w:val="BodyText"/>
       </w:pPr>
-      <m:oMathPara>
-        <m:oMathParaPr>
-          <m:jc m:val="center"/>
-        </m:oMathParaPr>
-        <m:oMath>
-          <m:m>
-            <m:mPr>
-              <m:baseJc m:val="center"/>
-              <m:plcHide m:val="1"/>
-              <m:mcs>
-                <m:mc>
-                  <m:mcPr>
-                    <m:mcJc m:val="center"/>
-                    <m:count m:val="1"/>
-                  </m:mcPr>
-                </m:mc>
-              </m:mcs>
-            </m:mPr>
-            <m:mr>
-              <m:e>
-                <m:r>
-                  <m:t>5</m:t>
-                </m:r>
-                <m:r>
-                  <m:t>=</m:t>
-                </m:r>
-                <m:r>
-                  <m:t>5</m:t>
-                </m:r>
-              </m:e>
-            </m:mr>
-          </m:m>
-        </m:oMath>
-      </m:oMathPara>
-    </w:p>
-    <w:p>
-      <w:pPr>
-        <w:pStyle w:val="FirstParagraph"/>
-      </w:pPr>
       <w:r>
         <w:t xml:space="preserve">In the case of Cox regression, however, estimation of calibration is complicated in three ways. First, calibration can be computed at multiple time-points and one must decide which time-points to evaluate, and how to integrate over these time-points. Second, there exists no explicit intercept in the model because of the non-parametric baseline hazard function</w:t>
       </w:r>
@@ -147,22 +108,28 @@
         <w:t xml:space="preserve">[3]</w:t>
       </w:r>
       <w:r>
-        <w:t xml:space="preserve">. Third, censoring needs to be handled in an appropriate way. The choice and combination of time-points determines what we mean by calibration; this is problem-specific and not the focus of this paper. The lack of intercept can be overcome provided sufficient information concerning the baseline survival curve is available (although this is rarely the case</w:t>
-      </w:r>
-      <w:r>
-        <w:t xml:space="preserve"> </w:t>
+        <w:t xml:space="preserve">. Third, censoring needs to be handled in an appropriate way. The choice and combination of time-points determines what we mean by calibration; this is problem-specific and not the focus of this paper. Calibration can also be looked at integrated over time using martingale residuals</w:t>
       </w:r>
       <w:r>
         <w:t xml:space="preserve">[4]</w:t>
       </w:r>
       <w:r>
+        <w:t xml:space="preserve">; however here we focus on the case where calibration at a specific time point is of interest - e.g. as is common in clinical decision support. The lack of intercept can be overcome provided sufficient information concerning the baseline survival curve is available (although this is rarely the case</w:t>
+      </w:r>
+      <w:r>
+        <w:t xml:space="preserve"> </w:t>
+      </w:r>
+      <w:r>
+        <w:t xml:space="preserve">[5]</w:t>
+      </w:r>
+      <w:r>
         <w:t xml:space="preserve">). Once this is established, estimated survival probabilities are available. Censoring leads to problems in determining observed survival. This is commonly overcome by using Kaplan-Meier estimates</w:t>
       </w:r>
       <w:r>
         <w:t xml:space="preserve"> </w:t>
       </w:r>
       <w:r>
-        <w:t xml:space="preserve">[3], [5]</w:t>
+        <w:t xml:space="preserve">[3], [6]</w:t>
       </w:r>
       <w:r>
         <w:t xml:space="preserve">. However, the censoring assumptions required for the Kaplan-Meier estimate are stronger than those required for the Cox model: the former requiring unconditional independence (random censoring), the latter requiring independence conditional on covariates only. This is a problem because when miscalibration is found using this approach, it is not clear whether this is genuine miscalibration or a consequence of the different censoring assumptions.</w:t>
@@ -179,37 +146,69 @@
         <w:t xml:space="preserve"> </w:t>
       </w:r>
       <w:r>
+        <w:t xml:space="preserve">[7]</w:t>
+      </w:r>
+      <w:r>
+        <w:t xml:space="preserve"> </w:t>
+      </w:r>
+      <w:r>
+        <w:t xml:space="preserve">presents an alternative approach for calibration at external validation. He uses the approach of pseudo-observations, as described by Perme and Anderson</w:t>
+      </w:r>
+      <w:r>
+        <w:t xml:space="preserve"> </w:t>
+      </w:r>
+      <w:r>
+        <w:t xml:space="preserve">[8]</w:t>
+      </w:r>
+      <w:r>
+        <w:t xml:space="preserve"> </w:t>
+      </w:r>
+      <w:r>
+        <w:t xml:space="preserve">to overcome the censoring issue and produce observed probabilities at individual level; however, this assumes that censoring is independent of covariates. In this paper and another</w:t>
+      </w:r>
+      <w:r>
+        <w:t xml:space="preserve"> </w:t>
+      </w:r>
+      <w:r>
+        <w:t xml:space="preserve">[9]</w:t>
+      </w:r>
+      <w:r>
+        <w:t xml:space="preserve"> </w:t>
+      </w:r>
+      <w:r>
+        <w:t xml:space="preserve">he proposes the comparison of KM curves in risk groups, which alleviates the strength of the independence assumption required for the censoring handling to be comparable between the Cox model and the KM curves (since the KM curves now only assume independent censoring within risk group). In these papers a fractional polynomial approach to estimating the baseline survival function (and thus being able to share it efficiently) is also provided.</w:t>
+      </w:r>
+    </w:p>
+    <w:p>
+      <w:pPr>
+        <w:pStyle w:val="BodyText"/>
+      </w:pPr>
+      <w:r>
+        <w:t xml:space="preserve">QRISK used the overall KM approach in the 2007 paper</w:t>
+      </w:r>
+      <w:r>
+        <w:t xml:space="preserve"> </w:t>
+      </w:r>
+      <w:r>
         <w:t xml:space="preserve">[6]</w:t>
       </w:r>
       <w:r>
         <w:t xml:space="preserve"> </w:t>
       </w:r>
       <w:r>
-        <w:t xml:space="preserve">presents an alternative approach for calibration at external validation. He uses the approach of pseudo-observations, as described by Perme and Anderson</w:t>
-      </w:r>
-      <w:r>
-        <w:t xml:space="preserve"> </w:t>
-      </w:r>
-      <w:r>
-        <w:t xml:space="preserve">[7]</w:t>
-      </w:r>
-      <w:r>
-        <w:t xml:space="preserve"> </w:t>
-      </w:r>
-      <w:r>
-        <w:t xml:space="preserve">to overcome the censoring issue and produce observed probabilities at individual level; however, this assumes that censoring is independent of covariates. In this paper and another</w:t>
-      </w:r>
-      <w:r>
-        <w:t xml:space="preserve"> </w:t>
-      </w:r>
-      <w:r>
-        <w:t xml:space="preserve">[8]</w:t>
-      </w:r>
-      <w:r>
-        <w:t xml:space="preserve"> </w:t>
-      </w:r>
-      <w:r>
-        <w:t xml:space="preserve">he proposes the comparison of KM curves in risk groups, which alleviates the strength of the independence assumption required for the censoring handling to be comparable between the Cox model and the KM curves (since the KM curves now only assume independent censoring within risk group). In these papers a fractional polynomial approach to estimating the baseline survival function (and thus being able to share it efficiently) is also provided.</w:t>
+        <w:t xml:space="preserve">with good results (6.34% predicted vs 6.25% observed in women and 8.86% predicted vs 8.88% observed in men), but bad results in the QRISK3 update</w:t>
+      </w:r>
+      <w:r>
+        <w:t xml:space="preserve"> </w:t>
+      </w:r>
+      <w:r>
+        <w:t xml:space="preserve">[10]</w:t>
+      </w:r>
+      <w:r>
+        <w:t xml:space="preserve"> </w:t>
+      </w:r>
+      <w:r>
+        <w:t xml:space="preserve">(4.7% predicted v 5.8% observed in women and 6.4% predicted vs 7.5% observed in men ). This may be because, as follow-up extends, the dependence of censoring on the covariates increases (QRISK had 12 years follow-up, QRISK3 18 years) and an important change between the update was the lower age limit moved from 35 to 25.</w:t>
       </w:r>
     </w:p>
     <w:p>
@@ -217,31 +216,7 @@
         <w:pStyle w:val="BodyText"/>
       </w:pPr>
       <w:r>
-        <w:t xml:space="preserve">QRISK used the overall KM approach in the 2007 paper</w:t>
-      </w:r>
-      <w:r>
-        <w:t xml:space="preserve"> </w:t>
-      </w:r>
-      <w:r>
-        <w:t xml:space="preserve">[5]</w:t>
-      </w:r>
-      <w:r>
-        <w:t xml:space="preserve"> </w:t>
-      </w:r>
-      <w:r>
-        <w:t xml:space="preserve">with good results (6.34% predicted vs 6.25% observed in women and 8.86% predicted vs 8.88% observed in men), but bad results in the QRISK3 update</w:t>
-      </w:r>
-      <w:r>
-        <w:t xml:space="preserve"> </w:t>
-      </w:r>
-      <w:r>
-        <w:t xml:space="preserve">[9]</w:t>
-      </w:r>
-      <w:r>
-        <w:t xml:space="preserve"> </w:t>
-      </w:r>
-      <w:r>
-        <w:t xml:space="preserve">(4.7% predicted v 5.8% observed in women and 6.4% predicted vs 7.5% observed in men ). This may be because, as follow-up extends, the dependence of censoring on the covariates increases (QRISK had 12 years follow-up, QRISK3 18 years) and an important change between the update was the lower age limit moved from 35 to 25.</w:t>
+        <w:t xml:space="preserve">A solution to this problem is to apply a weighting to uncensored patients based on their probability of being censored according to a model that accounts for covariates. The Inverse Probability of Censoring Weighting (IPCW) relaxes the assumption that patients who were censored are identical to those that remain at risk. The weighting inflates the patients who were similar to the censored population to account for those patients who are no longer available at a given time.</w:t>
       </w:r>
     </w:p>
     <w:p>
@@ -249,21 +224,13 @@
         <w:pStyle w:val="BodyText"/>
       </w:pPr>
       <w:r>
-        <w:t xml:space="preserve">A solution to this problem is to apply a weighting to uncensored patients based on their probability of being censored according to a model that accounts for covariates. The Inverse Probability of Censoring Weighting (IPCW) relaxes the assumption that patients who were censored are identical to those that remain at risk. The weighting inflates the patients who were similar to the censored population to account for those patients who are no longer available at a given time.</w:t>
-      </w:r>
-    </w:p>
-    <w:p>
-      <w:pPr>
-        <w:pStyle w:val="BodyText"/>
-      </w:pPr>
-      <w:r>
         <w:t xml:space="preserve">Gerds &amp; Schumacher</w:t>
       </w:r>
       <w:r>
         <w:t xml:space="preserve"> </w:t>
       </w:r>
       <w:r>
-        <w:t xml:space="preserve">[10]</w:t>
+        <w:t xml:space="preserve">[11]</w:t>
       </w:r>
       <w:r>
         <w:t xml:space="preserve"> </w:t>
@@ -275,7 +242,7 @@
         <w:t xml:space="preserve"> </w:t>
       </w:r>
       <w:r>
-        <w:t xml:space="preserve">[11]</w:t>
+        <w:t xml:space="preserve">[12]</w:t>
       </w:r>
       <w:r>
         <w:t xml:space="preserve"> </w:t>
@@ -287,7 +254,7 @@
         <w:t xml:space="preserve"> </w:t>
       </w:r>
       <w:r>
-        <w:t xml:space="preserve">[12]</w:t>
+        <w:t xml:space="preserve">[13]</w:t>
       </w:r>
       <w:r>
         <w:t xml:space="preserve"> </w:t>
@@ -299,7 +266,7 @@
         <w:t xml:space="preserve"> </w:t>
       </w:r>
       <w:r>
-        <w:t xml:space="preserve">[13]</w:t>
+        <w:t xml:space="preserve">[14]</w:t>
       </w:r>
       <w:r>
         <w:t xml:space="preserve"> </w:t>
@@ -390,7 +357,7 @@
         <w:t xml:space="preserve"> </w:t>
       </w:r>
       <w:r>
-        <w:t xml:space="preserve">[14]</w:t>
+        <w:t xml:space="preserve">[15]</w:t>
       </w:r>
       <w:r>
         <w:t xml:space="preserve">. Each population was simulated with two parameters:</w:t>
@@ -2026,172 +1993,70 @@
                 <m:r>
                   <m:t>=</m:t>
                 </m:r>
-                <m:d>
-                  <m:dPr>
-                    <m:begChr m:val="{"/>
-                    <m:endChr m:val=""/>
-                    <m:grow/>
-                  </m:dPr>
-                  <m:e>
-                    <m:m>
-                      <m:mPr>
-                        <m:baseJc m:val="center"/>
-                        <m:plcHide m:val="1"/>
-                        <m:mcs>
-                          <m:mc>
-                            <m:mcPr>
-                              <m:mcJc m:val="left"/>
-                              <m:count m:val="1"/>
-                            </m:mcPr>
-                          </m:mc>
-                          <m:mc>
-                            <m:mcPr>
-                              <m:mcJc m:val="left"/>
-                              <m:count m:val="1"/>
-                            </m:mcPr>
-                          </m:mc>
-                        </m:mcs>
-                      </m:mPr>
-                      <m:mr>
-                        <m:e>
-                          <m:f>
-                            <m:fPr>
-                              <m:type m:val="bar"/>
-                            </m:fPr>
-                            <m:num>
-                              <m:r>
-                                <m:t>1</m:t>
-                              </m:r>
-                            </m:num>
-                            <m:den>
-                              <m:r>
-                                <m:t>1</m:t>
-                              </m:r>
-                              <m:r>
-                                <m:t>−</m:t>
-                              </m:r>
-                              <m:r>
-                                <m:t>G</m:t>
-                              </m:r>
-                              <m:r>
-                                <m:t>(</m:t>
-                              </m:r>
-                              <m:sSub>
-                                <m:e>
-                                  <m:r>
-                                    <m:t>X</m:t>
-                                  </m:r>
-                                </m:e>
-                                <m:sub>
-                                  <m:r>
-                                    <m:t>i</m:t>
-                                  </m:r>
-                                </m:sub>
-                              </m:sSub>
-                              <m:r>
-                                <m:t>|</m:t>
-                              </m:r>
-                              <m:r>
-                                <m:t>z</m:t>
-                              </m:r>
-                              <m:r>
-                                <m:t>)</m:t>
-                              </m:r>
-                            </m:den>
-                          </m:f>
-                        </m:e>
-                        <m:e>
-                          <m:sSub>
-                            <m:e>
-                              <m:r>
-                                <m:t>O</m:t>
-                              </m:r>
-                            </m:e>
-                            <m:sub>
-                              <m:r>
-                                <m:t>i</m:t>
-                              </m:r>
-                            </m:sub>
-                          </m:sSub>
-                          <m:r>
-                            <m:t>=</m:t>
-                          </m:r>
-                          <m:r>
-                            <m:rPr>
-                              <m:nor/>
-                              <m:sty m:val="p"/>
-                            </m:rPr>
-                            <m:t>TRUE</m:t>
-                          </m:r>
-                        </m:e>
-                      </m:mr>
-                      <m:mr>
-                        <m:e>
-                          <m:f>
-                            <m:fPr>
-                              <m:type m:val="bar"/>
-                            </m:fPr>
-                            <m:num>
-                              <m:r>
-                                <m:t>1</m:t>
-                              </m:r>
-                            </m:num>
-                            <m:den>
-                              <m:r>
-                                <m:t>1</m:t>
-                              </m:r>
-                              <m:r>
-                                <m:t>−</m:t>
-                              </m:r>
-                              <m:r>
-                                <m:t>G</m:t>
-                              </m:r>
-                              <m:r>
-                                <m:t>(</m:t>
-                              </m:r>
-                              <m:r>
-                                <m:t>t</m:t>
-                              </m:r>
-                              <m:r>
-                                <m:t>|</m:t>
-                              </m:r>
-                              <m:r>
-                                <m:t>z</m:t>
-                              </m:r>
-                              <m:r>
-                                <m:t>)</m:t>
-                              </m:r>
-                            </m:den>
-                          </m:f>
-                        </m:e>
-                        <m:e>
-                          <m:sSub>
-                            <m:e>
-                              <m:r>
-                                <m:t>O</m:t>
-                              </m:r>
-                            </m:e>
-                            <m:sub>
-                              <m:r>
-                                <m:t>i</m:t>
-                              </m:r>
-                            </m:sub>
-                          </m:sSub>
-                          <m:r>
-                            <m:t>=</m:t>
-                          </m:r>
-                          <m:r>
-                            <m:rPr>
-                              <m:nor/>
-                              <m:sty m:val="p"/>
-                            </m:rPr>
-                            <m:t>FALSE</m:t>
-                          </m:r>
-                        </m:e>
-                      </m:mr>
-                    </m:m>
-                  </m:e>
-                </m:d>
+                <m:f>
+                  <m:fPr>
+                    <m:type m:val="bar"/>
+                  </m:fPr>
+                  <m:num>
+                    <m:r>
+                      <m:t>1</m:t>
+                    </m:r>
+                  </m:num>
+                  <m:den>
+                    <m:r>
+                      <m:t>1</m:t>
+                    </m:r>
+                    <m:r>
+                      <m:t>−</m:t>
+                    </m:r>
+                    <m:r>
+                      <m:t>G</m:t>
+                    </m:r>
+                    <m:r>
+                      <m:t>(</m:t>
+                    </m:r>
+                    <m:r>
+                      <m:rPr>
+                        <m:nor/>
+                        <m:sty m:val="p"/>
+                      </m:rPr>
+                      <m:t>min</m:t>
+                    </m:r>
+                    <m:r>
+                      <m:t>(</m:t>
+                    </m:r>
+                    <m:r>
+                      <m:t>t</m:t>
+                    </m:r>
+                    <m:r>
+                      <m:t>,</m:t>
+                    </m:r>
+                    <m:sSub>
+                      <m:e>
+                        <m:r>
+                          <m:t>X</m:t>
+                        </m:r>
+                      </m:e>
+                      <m:sub>
+                        <m:r>
+                          <m:t>i</m:t>
+                        </m:r>
+                      </m:sub>
+                    </m:sSub>
+                    <m:r>
+                      <m:t>)</m:t>
+                    </m:r>
+                    <m:r>
+                      <m:t>|</m:t>
+                    </m:r>
+                    <m:r>
+                      <m:t>z</m:t>
+                    </m:r>
+                    <m:r>
+                      <m:t>)</m:t>
+                    </m:r>
+                  </m:den>
+                </m:f>
               </m:e>
             </m:mr>
           </m:m>
@@ -2235,7 +2100,7 @@
         <w:t xml:space="preserve"> </w:t>
       </w:r>
       <w:r>
-        <w:t xml:space="preserve">[3], [6], [8], [15]</w:t>
+        <w:t xml:space="preserve">[7], [9], [16], [17]</w:t>
       </w:r>
       <w:r>
         <w:t xml:space="preserve"> </w:t>
@@ -2252,7 +2117,7 @@
         </w:numPr>
       </w:pPr>
       <w:r>
-        <w:t xml:space="preserve">Kaplan-Meier - A Kaplan-Meier estimate of survival is estimated from the data and the value of the K-M cuve at the current time is taken to be the average Observed number of events within the population and this is compared with the average Expected value.</w:t>
+        <w:t xml:space="preserve">Kaplan-Meier (KM) - A Kaplan-Meier estimate of survival is estimated from the data and the value of the KM curve at the current time is taken to be the average Observed number of events within the population and this is compared with the average Expected value.</w:t>
       </w:r>
     </w:p>
     <w:p>
@@ -2263,16 +2128,7 @@
         </w:numPr>
       </w:pPr>
       <w:r>
-        <w:t xml:space="preserve">Pseudo-Observations - [</w:t>
-      </w:r>
-      <w:r>
-        <w:rPr>
-          <w:b/>
-        </w:rPr>
-        <w:t xml:space="preserve">Blah blah</w:t>
-      </w:r>
-      <w:r>
-        <w:t xml:space="preserve">]</w:t>
+        <w:t xml:space="preserve">Logistic Unweighted (LU) - Logistic regression is performed on the non-censored population to predict the binary Observed value using the logit(Expected) value as an offset and the Intercept of the regression is the estimate.</w:t>
       </w:r>
     </w:p>
     <w:p>
@@ -2283,7 +2139,7 @@
         </w:numPr>
       </w:pPr>
       <w:r>
-        <w:t xml:space="preserve">Logistic Unweighted - Logistic regression is performed on the non-censored population to predict the binary Observed value using the logit(Expected) value as an offset and the Intercept of the regression is the estimate.</w:t>
+        <w:t xml:space="preserve">Logistic Weighted (LW) - As above, but the logistic regression is performed using the IPCW as a weighting for each non-censored patient.</w:t>
       </w:r>
     </w:p>
     <w:p>
@@ -2294,7 +2150,15 @@
         </w:numPr>
       </w:pPr>
       <w:r>
-        <w:t xml:space="preserve">Logistic Weighted - As above, but the logistic regression is performed using the IPCW as a weighting for each non-censored patient.</w:t>
+        <w:t xml:space="preserve">Pseudo-Observations (PO) - The contribution of each patient (including censored patients) to the overall Observed is calculated by removing them from the population and aggregating the difference. Logistic regression is performed using the log cumulative hazard as an offset and the Intercept of the result is the estimate.</w:t>
+      </w:r>
+    </w:p>
+    <w:p>
+      <w:pPr>
+        <w:pStyle w:val="FirstParagraph"/>
+      </w:pPr>
+      <w:r>
+        <w:t xml:space="preserve">The weights within the LW method create a non-integer number of events within the regression and the PO method can produce values that are not always 0 or 1 (as would be expected in an ordinary logistic regression). The values produced by PO will have to be artificially capped between 0 and 1, but otherwise these two methods do not cause any issues.</w:t>
       </w:r>
     </w:p>
     <w:p>
@@ -2310,14 +2174,6 @@
     <w:p>
       <w:pPr>
         <w:pStyle w:val="FirstParagraph"/>
-      </w:pPr>
-      <w:r>
-        <w:t xml:space="preserve">The above methods all produce measures of model calibration…</w:t>
-      </w:r>
-    </w:p>
-    <w:p>
-      <w:pPr>
-        <w:pStyle w:val="BodyText"/>
       </w:pPr>
       <w:r>
         <w:t xml:space="preserve">For each set of parameters and methodology, our estimand at time,</w:t>
@@ -2643,139 +2499,490 @@
         <w:t xml:space="preserve"> </w:t>
       </w:r>
       <w:r>
-        <w:t xml:space="preserve">[16]</w:t>
-      </w:r>
-    </w:p>
+        <w:t xml:space="preserve">[18]</w:t>
+      </w:r>
+      <w:r>
+        <w:t xml:space="preserve">. These measures can be seen in table</w:t>
+      </w:r>
+      <w:r>
+        <w:t xml:space="preserve"> </w:t>
+      </w:r>
+      <w:r>
+        <w:t xml:space="preserve">1</w:t>
+      </w:r>
+      <w:r>
+        <w:t xml:space="preserve">.</w:t>
+      </w:r>
+    </w:p>
+    <w:tbl xmlns:w="http://schemas.openxmlformats.org/wordprocessingml/2006/main" xmlns:r="http://schemas.openxmlformats.org/officeDocument/2006/relationships" xmlns:w14="http://schemas.microsoft.com/office/word/2010/wordml" xmlns:wp="http://schemas.openxmlformats.org/drawingml/2006/wordprocessingDrawing" xmlns:a="http://schemas.openxmlformats.org/drawingml/2006/main" xmlns:pic="http://schemas.openxmlformats.org/drawingml/2006/picture">
+      <w:tblPr>
+        <w:tblLayout w:type="fixed"/>
+        <w:jc w:val="center"/>
+      </w:tblPr>
+      <w:tblGrid>
+        <w:gridCol w:w="2268"/>
+        <w:gridCol w:w="3402"/>
+        <w:gridCol w:w="3402"/>
+      </w:tblGrid>
+      <w:tr>
+        <w:trPr>
+          <w:cantSplit/>
+          <w:trHeight w:val="360" w:hRule="auto"/>
+          <w:tblHeader/>
+        </w:trPr>
+        <w:tc>
+          <w:tcPr>
+            <w:tcBorders>
+              <w:bottom w:val="single" w:sz="4" w:space="0" w:color="000000"/>
+              <w:top w:val="single" w:sz="4" w:space="0" w:color="000000"/>
+              <w:left w:val="single" w:sz="4" w:space="0" w:color="000000"/>
+              <w:right w:val="single" w:sz="4" w:space="0" w:color="000000"/>
+            </w:tcBorders>
+            <w:shd w:val="clear" w:color="auto" w:fill="6495ED"/>
+            <w:tcMar>
+              <w:top w:w="0" w:type="dxa"/>
+              <w:bottom w:w="0" w:type="dxa"/>
+              <w:left w:w="0" w:type="dxa"/>
+              <w:right w:w="0" w:type="dxa"/>
+            </w:tcMar>
+            <w:vAlign w:val="center"/>
+          </w:tcPr>
+          <w:p>
+            <w:pPr>
+              <w:jc w:val="right"/>
+              <w:spacing w:after="40" w:before="40"/>
+              <w:ind w:firstLine="0" w:left="40" w:right="40"/>
+            </w:pPr>
+            <w:r xmlns:w="http://schemas.openxmlformats.org/wordprocessingml/2006/main" xmlns:wp="http://schemas.openxmlformats.org/drawingml/2006/wordprocessingDrawing" xmlns:r="http://schemas.openxmlformats.org/officeDocument/2006/relationships" xmlns:w14="http://schemas.microsoft.com/office/word/2010/wordml">
+              <w:rPr>
+                <w:rFonts w:ascii="Garamond" w:hAnsi="Garamond" w:eastAsia="Garamond" w:cs="Garamond"/>
+                <w:b/>
+                <w:sz w:val="22"/>
+                <w:szCs w:val="22"/>
+                <w:color w:val="FFFFFF"/>
+              </w:rPr>
+              <w:t xml:space="preserve">Performance Measure</w:t>
+            </w:r>
+          </w:p>
+        </w:tc>
+        <w:tc>
+          <w:tcPr>
+            <w:tcBorders>
+              <w:bottom w:val="single" w:sz="4" w:space="0" w:color="000000"/>
+              <w:top w:val="single" w:sz="4" w:space="0" w:color="000000"/>
+              <w:left w:val="single" w:sz="4" w:space="0" w:color="000000"/>
+              <w:right w:val="single" w:sz="4" w:space="0" w:color="000000"/>
+            </w:tcBorders>
+            <w:shd w:val="clear" w:color="auto" w:fill="6495ED"/>
+            <w:tcMar>
+              <w:top w:w="0" w:type="dxa"/>
+              <w:bottom w:w="0" w:type="dxa"/>
+              <w:left w:w="0" w:type="dxa"/>
+              <w:right w:w="0" w:type="dxa"/>
+            </w:tcMar>
+            <w:vAlign w:val="center"/>
+          </w:tcPr>
+          <w:p>
+            <w:pPr>
+              <w:jc w:val="right"/>
+              <w:spacing w:after="40" w:before="40"/>
+              <w:ind w:firstLine="0" w:left="40" w:right="40"/>
+            </w:pPr>
+            <w:r xmlns:w="http://schemas.openxmlformats.org/wordprocessingml/2006/main" xmlns:wp="http://schemas.openxmlformats.org/drawingml/2006/wordprocessingDrawing" xmlns:r="http://schemas.openxmlformats.org/officeDocument/2006/relationships" xmlns:w14="http://schemas.microsoft.com/office/word/2010/wordml">
+              <w:rPr>
+                <w:rFonts w:ascii="Garamond" w:hAnsi="Garamond" w:eastAsia="Garamond" w:cs="Garamond"/>
+                <w:b/>
+                <w:sz w:val="22"/>
+                <w:szCs w:val="22"/>
+                <w:color w:val="FFFFFF"/>
+              </w:rPr>
+              <w:t xml:space="preserve">Estimation</w:t>
+            </w:r>
+          </w:p>
+        </w:tc>
+        <w:tc>
+          <w:tcPr>
+            <w:tcBorders>
+              <w:bottom w:val="single" w:sz="4" w:space="0" w:color="000000"/>
+              <w:top w:val="single" w:sz="4" w:space="0" w:color="000000"/>
+              <w:left w:val="single" w:sz="4" w:space="0" w:color="000000"/>
+              <w:right w:val="single" w:sz="4" w:space="0" w:color="000000"/>
+            </w:tcBorders>
+            <w:shd w:val="clear" w:color="auto" w:fill="6495ED"/>
+            <w:tcMar>
+              <w:top w:w="0" w:type="dxa"/>
+              <w:bottom w:w="0" w:type="dxa"/>
+              <w:left w:w="0" w:type="dxa"/>
+              <w:right w:w="0" w:type="dxa"/>
+            </w:tcMar>
+            <w:vAlign w:val="center"/>
+          </w:tcPr>
+          <w:p>
+            <w:pPr>
+              <w:jc w:val="right"/>
+              <w:spacing w:after="40" w:before="40"/>
+              <w:ind w:firstLine="0" w:left="40" w:right="40"/>
+            </w:pPr>
+            <w:r xmlns:w="http://schemas.openxmlformats.org/wordprocessingml/2006/main" xmlns:wp="http://schemas.openxmlformats.org/drawingml/2006/wordprocessingDrawing" xmlns:r="http://schemas.openxmlformats.org/officeDocument/2006/relationships" xmlns:w14="http://schemas.microsoft.com/office/word/2010/wordml">
+              <w:rPr>
+                <w:rFonts w:ascii="Garamond" w:hAnsi="Garamond" w:eastAsia="Garamond" w:cs="Garamond"/>
+                <w:b/>
+                <w:sz w:val="22"/>
+                <w:szCs w:val="22"/>
+                <w:color w:val="FFFFFF"/>
+              </w:rPr>
+              <w:t xml:space="preserve">SE</w:t>
+            </w:r>
+          </w:p>
+        </w:tc>
+      </w:tr>
+      <w:tr>
+        <w:trPr>
+          <w:cantSplit/>
+          <w:trHeight w:val="283" w:hRule="auto"/>
+        </w:trPr>
+        <w:tc>
+          <w:tcPr>
+            <w:tcBorders>
+              <w:bottom w:val="single" w:sz="4" w:space="0" w:color="000000"/>
+              <w:top w:val="single" w:sz="4" w:space="0" w:color="000000"/>
+              <w:left w:val="single" w:sz="4" w:space="0" w:color="000000"/>
+              <w:right w:val="single" w:sz="4" w:space="0" w:color="000000"/>
+            </w:tcBorders>
+            <w:shd w:val="clear" w:color="auto" w:fill="EFEFEF"/>
+            <w:tcMar>
+              <w:top w:w="0" w:type="dxa"/>
+              <w:bottom w:w="0" w:type="dxa"/>
+              <w:left w:w="0" w:type="dxa"/>
+              <w:right w:w="0" w:type="dxa"/>
+            </w:tcMar>
+            <w:vAlign w:val="center"/>
+          </w:tcPr>
+          <w:p>
+            <w:pPr>
+              <w:jc w:val="left"/>
+              <w:spacing w:after="0" w:before="0"/>
+              <w:ind w:firstLine="0" w:left="0" w:right="0"/>
+            </w:pPr>
+            <w:r xmlns:w="http://schemas.openxmlformats.org/wordprocessingml/2006/main" xmlns:wp="http://schemas.openxmlformats.org/drawingml/2006/wordprocessingDrawing" xmlns:r="http://schemas.openxmlformats.org/officeDocument/2006/relationships" xmlns:w14="http://schemas.microsoft.com/office/word/2010/wordml">
+              <w:rPr>
+                <w:rFonts w:ascii="Garamond" w:hAnsi="Garamond" w:eastAsia="Garamond" w:cs="Garamond"/>
+                <w:sz w:val="16"/>
+                <w:szCs w:val="16"/>
+                <w:color w:val="111111"/>
+              </w:rPr>
+              <w:t xml:space="preserve">Bias</w:t>
+            </w:r>
+          </w:p>
+        </w:tc>
+        <w:tc>
+          <w:tcPr>
+            <w:tcBorders>
+              <w:bottom w:val="single" w:sz="4" w:space="0" w:color="000000"/>
+              <w:top w:val="single" w:sz="4" w:space="0" w:color="000000"/>
+              <w:left w:val="single" w:sz="4" w:space="0" w:color="000000"/>
+              <w:right w:val="single" w:sz="4" w:space="0" w:color="000000"/>
+            </w:tcBorders>
+            <w:shd w:val="clear" w:color="auto" w:fill="EFEFEF"/>
+            <w:tcMar>
+              <w:top w:w="0" w:type="dxa"/>
+              <w:bottom w:w="0" w:type="dxa"/>
+              <w:left w:w="0" w:type="dxa"/>
+              <w:right w:w="0" w:type="dxa"/>
+            </w:tcMar>
+            <w:vAlign w:val="center"/>
+          </w:tcPr>
+          <w:p>
+            <w:pPr>
+              <w:jc w:val="left"/>
+              <w:spacing w:after="0" w:before="0"/>
+              <w:ind w:firstLine="0" w:left="0" w:right="0"/>
+            </w:pPr>
+            <w:r xmlns:w="http://schemas.openxmlformats.org/wordprocessingml/2006/main" xmlns:wp="http://schemas.openxmlformats.org/drawingml/2006/wordprocessingDrawing" xmlns:r="http://schemas.openxmlformats.org/officeDocument/2006/relationships" xmlns:w14="http://schemas.microsoft.com/office/word/2010/wordml">
+              <w:rPr>
+                <w:rFonts w:ascii="Garamond" w:hAnsi="Garamond" w:eastAsia="Garamond" w:cs="Garamond"/>
+                <w:sz w:val="16"/>
+                <w:szCs w:val="16"/>
+                <w:color w:val="111111"/>
+              </w:rPr>
+              <w:t xml:space="preserve">$$\hat{\theta}(t) = \frac{1}{N}\sum_{i=1}^N\theta_i(t)-\theta$$</w:t>
+            </w:r>
+          </w:p>
+        </w:tc>
+        <w:tc>
+          <w:tcPr>
+            <w:tcBorders>
+              <w:bottom w:val="single" w:sz="4" w:space="0" w:color="000000"/>
+              <w:top w:val="single" w:sz="4" w:space="0" w:color="000000"/>
+              <w:left w:val="single" w:sz="4" w:space="0" w:color="000000"/>
+              <w:right w:val="single" w:sz="4" w:space="0" w:color="000000"/>
+            </w:tcBorders>
+            <w:shd w:val="clear" w:color="auto" w:fill="EFEFEF"/>
+            <w:tcMar>
+              <w:top w:w="0" w:type="dxa"/>
+              <w:bottom w:w="0" w:type="dxa"/>
+              <w:left w:w="0" w:type="dxa"/>
+              <w:right w:w="0" w:type="dxa"/>
+            </w:tcMar>
+            <w:vAlign w:val="center"/>
+          </w:tcPr>
+          <w:p>
+            <w:pPr>
+              <w:jc w:val="left"/>
+              <w:spacing w:after="0" w:before="0"/>
+              <w:ind w:firstLine="0" w:left="0" w:right="0"/>
+            </w:pPr>
+            <w:r xmlns:w="http://schemas.openxmlformats.org/wordprocessingml/2006/main" xmlns:wp="http://schemas.openxmlformats.org/drawingml/2006/wordprocessingDrawing" xmlns:r="http://schemas.openxmlformats.org/officeDocument/2006/relationships" xmlns:w14="http://schemas.microsoft.com/office/word/2010/wordml">
+              <w:rPr>
+                <w:rFonts w:ascii="Garamond" w:hAnsi="Garamond" w:eastAsia="Garamond" w:cs="Garamond"/>
+                <w:sz w:val="16"/>
+                <w:szCs w:val="16"/>
+                <w:color w:val="111111"/>
+              </w:rPr>
+              <w:t xml:space="preserve">$$\hat{\theta}_{SE}(t) = \sqrt{\frac{1}{N(N-1)}\sum_{i=1}^N\left(\theta_i(t) - \hat{\theta}(t)\right)^2}$$</w:t>
+            </w:r>
+          </w:p>
+        </w:tc>
+      </w:tr>
+      <w:tr>
+        <w:trPr>
+          <w:cantSplit/>
+          <w:trHeight w:val="283" w:hRule="auto"/>
+        </w:trPr>
+        <w:tc>
+          <w:tcPr>
+            <w:tcBorders>
+              <w:bottom w:val="single" w:sz="4" w:space="0" w:color="000000"/>
+              <w:top w:val="single" w:sz="4" w:space="0" w:color="000000"/>
+              <w:left w:val="single" w:sz="4" w:space="0" w:color="000000"/>
+              <w:right w:val="single" w:sz="4" w:space="0" w:color="000000"/>
+            </w:tcBorders>
+            <w:shd w:val="clear" w:color="auto" w:fill="FFFFFF"/>
+            <w:tcMar>
+              <w:top w:w="0" w:type="dxa"/>
+              <w:bottom w:w="0" w:type="dxa"/>
+              <w:left w:w="0" w:type="dxa"/>
+              <w:right w:w="0" w:type="dxa"/>
+            </w:tcMar>
+            <w:vAlign w:val="center"/>
+          </w:tcPr>
+          <w:p>
+            <w:pPr>
+              <w:jc w:val="left"/>
+              <w:spacing w:after="0" w:before="0"/>
+              <w:ind w:firstLine="0" w:left="0" w:right="0"/>
+            </w:pPr>
+            <w:r xmlns:w="http://schemas.openxmlformats.org/wordprocessingml/2006/main" xmlns:wp="http://schemas.openxmlformats.org/drawingml/2006/wordprocessingDrawing" xmlns:r="http://schemas.openxmlformats.org/officeDocument/2006/relationships" xmlns:w14="http://schemas.microsoft.com/office/word/2010/wordml">
+              <w:rPr>
+                <w:rFonts w:ascii="Garamond" w:hAnsi="Garamond" w:eastAsia="Garamond" w:cs="Garamond"/>
+                <w:sz w:val="16"/>
+                <w:szCs w:val="16"/>
+                <w:color w:val="111111"/>
+              </w:rPr>
+              <w:t xml:space="preserve">EmpSE</w:t>
+            </w:r>
+          </w:p>
+        </w:tc>
+        <w:tc>
+          <w:tcPr>
+            <w:tcBorders>
+              <w:bottom w:val="single" w:sz="4" w:space="0" w:color="000000"/>
+              <w:top w:val="single" w:sz="4" w:space="0" w:color="000000"/>
+              <w:left w:val="single" w:sz="4" w:space="0" w:color="000000"/>
+              <w:right w:val="single" w:sz="4" w:space="0" w:color="000000"/>
+            </w:tcBorders>
+            <w:shd w:val="clear" w:color="auto" w:fill="FFFFFF"/>
+            <w:tcMar>
+              <w:top w:w="0" w:type="dxa"/>
+              <w:bottom w:w="0" w:type="dxa"/>
+              <w:left w:w="0" w:type="dxa"/>
+              <w:right w:w="0" w:type="dxa"/>
+            </w:tcMar>
+            <w:vAlign w:val="center"/>
+          </w:tcPr>
+          <w:p>
+            <w:pPr>
+              <w:jc w:val="left"/>
+              <w:spacing w:after="0" w:before="0"/>
+              <w:ind w:firstLine="0" w:left="0" w:right="0"/>
+            </w:pPr>
+            <w:r xmlns:w="http://schemas.openxmlformats.org/wordprocessingml/2006/main" xmlns:wp="http://schemas.openxmlformats.org/drawingml/2006/wordprocessingDrawing" xmlns:r="http://schemas.openxmlformats.org/officeDocument/2006/relationships" xmlns:w14="http://schemas.microsoft.com/office/word/2010/wordml">
+              <w:rPr>
+                <w:rFonts w:ascii="Garamond" w:hAnsi="Garamond" w:eastAsia="Garamond" w:cs="Garamond"/>
+                <w:sz w:val="16"/>
+                <w:szCs w:val="16"/>
+                <w:color w:val="111111"/>
+              </w:rPr>
+              <w:t xml:space="preserve">$$\hat{E}(t) = \sqrt{\frac{1}{N-1}\sum_{i=1}^N\left(\theta_i(t) - \hat{\theta}\right)^2}$$</w:t>
+            </w:r>
+          </w:p>
+        </w:tc>
+        <w:tc>
+          <w:tcPr>
+            <w:tcBorders>
+              <w:bottom w:val="single" w:sz="4" w:space="0" w:color="000000"/>
+              <w:top w:val="single" w:sz="4" w:space="0" w:color="000000"/>
+              <w:left w:val="single" w:sz="4" w:space="0" w:color="000000"/>
+              <w:right w:val="single" w:sz="4" w:space="0" w:color="000000"/>
+            </w:tcBorders>
+            <w:shd w:val="clear" w:color="auto" w:fill="FFFFFF"/>
+            <w:tcMar>
+              <w:top w:w="0" w:type="dxa"/>
+              <w:bottom w:w="0" w:type="dxa"/>
+              <w:left w:w="0" w:type="dxa"/>
+              <w:right w:w="0" w:type="dxa"/>
+            </w:tcMar>
+            <w:vAlign w:val="center"/>
+          </w:tcPr>
+          <w:p>
+            <w:pPr>
+              <w:jc w:val="left"/>
+              <w:spacing w:after="0" w:before="0"/>
+              <w:ind w:firstLine="0" w:left="0" w:right="0"/>
+            </w:pPr>
+            <w:r xmlns:w="http://schemas.openxmlformats.org/wordprocessingml/2006/main" xmlns:wp="http://schemas.openxmlformats.org/drawingml/2006/wordprocessingDrawing" xmlns:r="http://schemas.openxmlformats.org/officeDocument/2006/relationships" xmlns:w14="http://schemas.microsoft.com/office/word/2010/wordml">
+              <w:rPr>
+                <w:rFonts w:ascii="Garamond" w:hAnsi="Garamond" w:eastAsia="Garamond" w:cs="Garamond"/>
+                <w:sz w:val="16"/>
+                <w:szCs w:val="16"/>
+                <w:color w:val="111111"/>
+              </w:rPr>
+              <w:t xml:space="preserve">$$\hat{E}_{SE}(t) = \frac{\hat{E}(t)}{\sqrt{2(N-1)}}$$</w:t>
+            </w:r>
+          </w:p>
+        </w:tc>
+      </w:tr>
+      <w:tr>
+        <w:trPr>
+          <w:cantSplit/>
+          <w:trHeight w:val="283" w:hRule="auto"/>
+        </w:trPr>
+        <w:tc>
+          <w:tcPr>
+            <w:tcBorders>
+              <w:bottom w:val="single" w:sz="4" w:space="0" w:color="000000"/>
+              <w:top w:val="single" w:sz="4" w:space="0" w:color="000000"/>
+              <w:left w:val="single" w:sz="4" w:space="0" w:color="000000"/>
+              <w:right w:val="single" w:sz="4" w:space="0" w:color="000000"/>
+            </w:tcBorders>
+            <w:shd w:val="clear" w:color="auto" w:fill="EFEFEF"/>
+            <w:tcMar>
+              <w:top w:w="0" w:type="dxa"/>
+              <w:bottom w:w="0" w:type="dxa"/>
+              <w:left w:w="0" w:type="dxa"/>
+              <w:right w:w="0" w:type="dxa"/>
+            </w:tcMar>
+            <w:vAlign w:val="center"/>
+          </w:tcPr>
+          <w:p>
+            <w:pPr>
+              <w:jc w:val="left"/>
+              <w:spacing w:after="0" w:before="0"/>
+              <w:ind w:firstLine="0" w:left="0" w:right="0"/>
+            </w:pPr>
+            <w:r xmlns:w="http://schemas.openxmlformats.org/wordprocessingml/2006/main" xmlns:wp="http://schemas.openxmlformats.org/drawingml/2006/wordprocessingDrawing" xmlns:r="http://schemas.openxmlformats.org/officeDocument/2006/relationships" xmlns:w14="http://schemas.microsoft.com/office/word/2010/wordml">
+              <w:rPr>
+                <w:rFonts w:ascii="Garamond" w:hAnsi="Garamond" w:eastAsia="Garamond" w:cs="Garamond"/>
+                <w:sz w:val="16"/>
+                <w:szCs w:val="16"/>
+                <w:color w:val="111111"/>
+              </w:rPr>
+              <w:t xml:space="preserve">Coverage</w:t>
+            </w:r>
+          </w:p>
+        </w:tc>
+        <w:tc>
+          <w:tcPr>
+            <w:tcBorders>
+              <w:bottom w:val="single" w:sz="4" w:space="0" w:color="000000"/>
+              <w:top w:val="single" w:sz="4" w:space="0" w:color="000000"/>
+              <w:left w:val="single" w:sz="4" w:space="0" w:color="000000"/>
+              <w:right w:val="single" w:sz="4" w:space="0" w:color="000000"/>
+            </w:tcBorders>
+            <w:shd w:val="clear" w:color="auto" w:fill="EFEFEF"/>
+            <w:tcMar>
+              <w:top w:w="0" w:type="dxa"/>
+              <w:bottom w:w="0" w:type="dxa"/>
+              <w:left w:w="0" w:type="dxa"/>
+              <w:right w:w="0" w:type="dxa"/>
+            </w:tcMar>
+            <w:vAlign w:val="center"/>
+          </w:tcPr>
+          <w:p>
+            <w:pPr>
+              <w:jc w:val="left"/>
+              <w:spacing w:after="0" w:before="0"/>
+              <w:ind w:firstLine="0" w:left="0" w:right="0"/>
+            </w:pPr>
+            <w:r xmlns:w="http://schemas.openxmlformats.org/wordprocessingml/2006/main" xmlns:wp="http://schemas.openxmlformats.org/drawingml/2006/wordprocessingDrawing" xmlns:r="http://schemas.openxmlformats.org/officeDocument/2006/relationships" xmlns:w14="http://schemas.microsoft.com/office/word/2010/wordml">
+              <w:rPr>
+                <w:rFonts w:ascii="Garamond" w:hAnsi="Garamond" w:eastAsia="Garamond" w:cs="Garamond"/>
+                <w:sz w:val="16"/>
+                <w:szCs w:val="16"/>
+                <w:color w:val="111111"/>
+              </w:rPr>
+              <w:t xml:space="preserve">$$\hat{C}(t)=\frac{1}{N}\sum_{i=1}^NI\left(\theta_{i,L}(t) \le \theta\le\theta_{i,U}(t)\right)$$</w:t>
+            </w:r>
+          </w:p>
+        </w:tc>
+        <w:tc>
+          <w:tcPr>
+            <w:tcBorders>
+              <w:bottom w:val="single" w:sz="4" w:space="0" w:color="000000"/>
+              <w:top w:val="single" w:sz="4" w:space="0" w:color="000000"/>
+              <w:left w:val="single" w:sz="4" w:space="0" w:color="000000"/>
+              <w:right w:val="single" w:sz="4" w:space="0" w:color="000000"/>
+            </w:tcBorders>
+            <w:shd w:val="clear" w:color="auto" w:fill="EFEFEF"/>
+            <w:tcMar>
+              <w:top w:w="0" w:type="dxa"/>
+              <w:bottom w:w="0" w:type="dxa"/>
+              <w:left w:w="0" w:type="dxa"/>
+              <w:right w:w="0" w:type="dxa"/>
+            </w:tcMar>
+            <w:vAlign w:val="center"/>
+          </w:tcPr>
+          <w:p>
+            <w:pPr>
+              <w:jc w:val="left"/>
+              <w:spacing w:after="0" w:before="0"/>
+              <w:ind w:firstLine="0" w:left="0" w:right="0"/>
+            </w:pPr>
+            <w:r xmlns:w="http://schemas.openxmlformats.org/wordprocessingml/2006/main" xmlns:wp="http://schemas.openxmlformats.org/drawingml/2006/wordprocessingDrawing" xmlns:r="http://schemas.openxmlformats.org/officeDocument/2006/relationships" xmlns:w14="http://schemas.microsoft.com/office/word/2010/wordml">
+              <w:rPr>
+                <w:rFonts w:ascii="Garamond" w:hAnsi="Garamond" w:eastAsia="Garamond" w:cs="Garamond"/>
+                <w:sz w:val="16"/>
+                <w:szCs w:val="16"/>
+                <w:color w:val="111111"/>
+              </w:rPr>
+              <w:t xml:space="preserve">$$\hat{C}_{SE}(t) = \frac{\hat{C}(t)(1-\hat{C}(t))}{N}$$</w:t>
+            </w:r>
+          </w:p>
+        </w:tc>
+      </w:tr>
+    </w:tbl>
     <w:p>
       <w:pPr>
         <w:pStyle w:val="BodyText"/>
       </w:pPr>
       <w:r>
-        <w:t xml:space="preserve">[</w:t>
-      </w:r>
-      <w:r>
-        <w:rPr>
-          <w:b/>
-        </w:rPr>
-        <w:t xml:space="preserve">Insert table of Performance Measures</w:t>
-      </w:r>
-      <w:r>
-        <w:t xml:space="preserve">]</w:t>
-      </w:r>
+        <w:t xml:space="preserve">Table 1: Description of the Performance Measures defined at time</w:t>
+      </w:r>
+      <w:r>
+        <w:t xml:space="preserve"> </w:t>
+      </w:r>
+      <m:oMath>
+        <m:r>
+          <m:t>t</m:t>
+        </m:r>
+      </m:oMath>
     </w:p>
     <w:p>
       <w:pPr>
         <w:pStyle w:val="BodyText"/>
       </w:pPr>
       <w:r>
-        <w:t xml:space="preserve">As these measures will be taken at each of the 100 time points,</w:t>
-      </w:r>
-      <w:r>
-        <w:t xml:space="preserve"> </w:t>
-      </w:r>
-      <m:oMath>
-        <m:sSub>
-          <m:e>
-            <m:r>
-              <m:t>t</m:t>
-            </m:r>
-          </m:e>
-          <m:sub>
-            <m:r>
-              <m:t>j</m:t>
-            </m:r>
-          </m:sub>
-        </m:sSub>
-        <m:r>
-          <m:t>:</m:t>
-        </m:r>
-        <m:r>
-          <m:t>j</m:t>
-        </m:r>
-        <m:r>
-          <m:t>=</m:t>
-        </m:r>
-        <m:r>
-          <m:t>1</m:t>
-        </m:r>
-        <m:r>
-          <m:t>.</m:t>
-        </m:r>
-        <m:r>
-          <m:t>.</m:t>
-        </m:r>
-        <m:r>
-          <m:t>.100</m:t>
-        </m:r>
-      </m:oMath>
-      <w:r>
-        <w:t xml:space="preserve">, we summarise each of these measures over time as an average and as weighted average. The weight used for the measure at time</w:t>
-      </w:r>
-      <w:r>
-        <w:t xml:space="preserve"> </w:t>
-      </w:r>
-      <m:oMath>
-        <m:sSub>
-          <m:e>
-            <m:r>
-              <m:t>t</m:t>
-            </m:r>
-          </m:e>
-          <m:sub>
-            <m:r>
-              <m:t>k</m:t>
-            </m:r>
-          </m:sub>
-        </m:sSub>
-      </m:oMath>
-      <w:r>
-        <w:t xml:space="preserve"> </w:t>
-      </w:r>
-      <w:r>
-        <w:t xml:space="preserve">is the average number of non-censored patients remaining in the population at time</w:t>
-      </w:r>
-      <w:r>
-        <w:t xml:space="preserve"> </w:t>
-      </w:r>
-      <m:oMath>
-        <m:sSub>
-          <m:e>
-            <m:r>
-              <m:t>t</m:t>
-            </m:r>
-          </m:e>
-          <m:sub>
-            <m:r>
-              <m:t>j</m:t>
-            </m:r>
-          </m:sub>
-        </m:sSub>
-      </m:oMath>
-      <w:r>
-        <w:t xml:space="preserve">, defined as</w:t>
-      </w:r>
-      <w:r>
-        <w:t xml:space="preserve"> </w:t>
-      </w:r>
-      <m:oMath>
-        <m:sSub>
-          <m:e>
-            <m:r>
-              <m:t>n</m:t>
-            </m:r>
-          </m:e>
-          <m:sub>
-            <m:r>
-              <m:t>j</m:t>
-            </m:r>
-          </m:sub>
-        </m:sSub>
-      </m:oMath>
-      <w:r>
-        <w:t xml:space="preserve"> </w:t>
-      </w:r>
-      <w:r>
-        <w:t xml:space="preserve">(note that this includes patients who have had the event). For ech estimand above,</w:t>
+        <w:t xml:space="preserve">For each estimand above,</w:t>
       </w:r>
       <w:r>
         <w:t xml:space="preserve"> </w:t>
@@ -3027,43 +3234,619 @@
           <m:t>}</m:t>
         </m:r>
       </m:oMath>
-    </w:p>
+      <w:r>
+        <w:t xml:space="preserve">, we average over time. As these measures will be taken at each of the 100 time points,</w:t>
+      </w:r>
+      <w:r>
+        <w:t xml:space="preserve"> </w:t>
+      </w:r>
+      <m:oMath>
+        <m:sSub>
+          <m:e>
+            <m:r>
+              <m:t>t</m:t>
+            </m:r>
+          </m:e>
+          <m:sub>
+            <m:r>
+              <m:t>j</m:t>
+            </m:r>
+          </m:sub>
+        </m:sSub>
+        <m:r>
+          <m:t>:</m:t>
+        </m:r>
+        <m:r>
+          <m:t>j</m:t>
+        </m:r>
+        <m:r>
+          <m:t>=</m:t>
+        </m:r>
+        <m:r>
+          <m:t>1</m:t>
+        </m:r>
+        <m:r>
+          <m:t>.</m:t>
+        </m:r>
+        <m:r>
+          <m:t>.</m:t>
+        </m:r>
+        <m:r>
+          <m:t>.100</m:t>
+        </m:r>
+      </m:oMath>
+      <w:r>
+        <w:t xml:space="preserve">, we summarise each of these measures as an average and as weighted average, as seen in table</w:t>
+      </w:r>
+      <w:r>
+        <w:t xml:space="preserve"> </w:t>
+      </w:r>
+      <w:r>
+        <w:t xml:space="preserve">2</w:t>
+      </w:r>
+      <w:r>
+        <w:t xml:space="preserve">. The weight used for the measure at time</w:t>
+      </w:r>
+      <w:r>
+        <w:t xml:space="preserve"> </w:t>
+      </w:r>
+      <m:oMath>
+        <m:sSub>
+          <m:e>
+            <m:r>
+              <m:t>t</m:t>
+            </m:r>
+          </m:e>
+          <m:sub>
+            <m:r>
+              <m:t>j</m:t>
+            </m:r>
+          </m:sub>
+        </m:sSub>
+      </m:oMath>
+      <w:r>
+        <w:t xml:space="preserve"> </w:t>
+      </w:r>
+      <w:r>
+        <w:t xml:space="preserve">is the average number of non-censored patients remaining in the population at time</w:t>
+      </w:r>
+      <w:r>
+        <w:t xml:space="preserve"> </w:t>
+      </w:r>
+      <m:oMath>
+        <m:sSub>
+          <m:e>
+            <m:r>
+              <m:t>t</m:t>
+            </m:r>
+          </m:e>
+          <m:sub>
+            <m:r>
+              <m:t>j</m:t>
+            </m:r>
+          </m:sub>
+        </m:sSub>
+      </m:oMath>
+      <w:r>
+        <w:t xml:space="preserve">, defined as</w:t>
+      </w:r>
+      <w:r>
+        <w:t xml:space="preserve"> </w:t>
+      </w:r>
+      <m:oMath>
+        <m:sSub>
+          <m:e>
+            <m:r>
+              <m:t>n</m:t>
+            </m:r>
+          </m:e>
+          <m:sub>
+            <m:r>
+              <m:t>j</m:t>
+            </m:r>
+          </m:sub>
+        </m:sSub>
+      </m:oMath>
+      <w:r>
+        <w:t xml:space="preserve"> </w:t>
+      </w:r>
+      <w:r>
+        <w:t xml:space="preserve">(note that this includes patients who have had the event).</w:t>
+      </w:r>
+    </w:p>
+    <w:tbl xmlns:w="http://schemas.openxmlformats.org/wordprocessingml/2006/main" xmlns:r="http://schemas.openxmlformats.org/officeDocument/2006/relationships" xmlns:w14="http://schemas.microsoft.com/office/word/2010/wordml" xmlns:wp="http://schemas.openxmlformats.org/drawingml/2006/wordprocessingDrawing" xmlns:a="http://schemas.openxmlformats.org/drawingml/2006/main" xmlns:pic="http://schemas.openxmlformats.org/drawingml/2006/picture">
+      <w:tblPr>
+        <w:tblLayout w:type="fixed"/>
+        <w:jc w:val="center"/>
+      </w:tblPr>
+      <w:tblGrid>
+        <w:gridCol w:w="2268"/>
+        <w:gridCol w:w="3402"/>
+        <w:gridCol w:w="3402"/>
+      </w:tblGrid>
+      <w:tr>
+        <w:trPr>
+          <w:cantSplit/>
+          <w:trHeight w:val="360" w:hRule="auto"/>
+          <w:tblHeader/>
+        </w:trPr>
+        <w:tc>
+          <w:tcPr>
+            <w:tcBorders>
+              <w:bottom w:val="single" w:sz="4" w:space="0" w:color="000000"/>
+              <w:top w:val="single" w:sz="4" w:space="0" w:color="000000"/>
+              <w:left w:val="single" w:sz="4" w:space="0" w:color="000000"/>
+              <w:right w:val="single" w:sz="4" w:space="0" w:color="000000"/>
+            </w:tcBorders>
+            <w:shd w:val="clear" w:color="auto" w:fill="6495ED"/>
+            <w:tcMar>
+              <w:top w:w="0" w:type="dxa"/>
+              <w:bottom w:w="0" w:type="dxa"/>
+              <w:left w:w="0" w:type="dxa"/>
+              <w:right w:w="0" w:type="dxa"/>
+            </w:tcMar>
+            <w:vAlign w:val="center"/>
+          </w:tcPr>
+          <w:p>
+            <w:pPr>
+              <w:jc w:val="right"/>
+              <w:spacing w:after="40" w:before="40"/>
+              <w:ind w:firstLine="0" w:left="40" w:right="40"/>
+            </w:pPr>
+            <w:r xmlns:w="http://schemas.openxmlformats.org/wordprocessingml/2006/main" xmlns:wp="http://schemas.openxmlformats.org/drawingml/2006/wordprocessingDrawing" xmlns:r="http://schemas.openxmlformats.org/officeDocument/2006/relationships" xmlns:w14="http://schemas.microsoft.com/office/word/2010/wordml">
+              <w:rPr>
+                <w:rFonts w:ascii="Garamond" w:hAnsi="Garamond" w:eastAsia="Garamond" w:cs="Garamond"/>
+                <w:b/>
+                <w:sz w:val="22"/>
+                <w:szCs w:val="22"/>
+                <w:color w:val="FFFFFF"/>
+              </w:rPr>
+              <w:t xml:space="preserve"/>
+            </w:r>
+          </w:p>
+        </w:tc>
+        <w:tc>
+          <w:tcPr>
+            <w:tcBorders>
+              <w:bottom w:val="single" w:sz="4" w:space="0" w:color="000000"/>
+              <w:top w:val="single" w:sz="4" w:space="0" w:color="000000"/>
+              <w:left w:val="single" w:sz="4" w:space="0" w:color="000000"/>
+              <w:right w:val="single" w:sz="4" w:space="0" w:color="000000"/>
+            </w:tcBorders>
+            <w:shd w:val="clear" w:color="auto" w:fill="6495ED"/>
+            <w:tcMar>
+              <w:top w:w="0" w:type="dxa"/>
+              <w:bottom w:w="0" w:type="dxa"/>
+              <w:left w:w="0" w:type="dxa"/>
+              <w:right w:w="0" w:type="dxa"/>
+            </w:tcMar>
+            <w:vAlign w:val="center"/>
+          </w:tcPr>
+          <w:p>
+            <w:pPr>
+              <w:jc w:val="right"/>
+              <w:spacing w:after="40" w:before="40"/>
+              <w:ind w:firstLine="0" w:left="40" w:right="40"/>
+            </w:pPr>
+            <w:r xmlns:w="http://schemas.openxmlformats.org/wordprocessingml/2006/main" xmlns:wp="http://schemas.openxmlformats.org/drawingml/2006/wordprocessingDrawing" xmlns:r="http://schemas.openxmlformats.org/officeDocument/2006/relationships" xmlns:w14="http://schemas.microsoft.com/office/word/2010/wordml">
+              <w:rPr>
+                <w:rFonts w:ascii="Garamond" w:hAnsi="Garamond" w:eastAsia="Garamond" w:cs="Garamond"/>
+                <w:b/>
+                <w:sz w:val="22"/>
+                <w:szCs w:val="22"/>
+                <w:color w:val="FFFFFF"/>
+              </w:rPr>
+              <w:t xml:space="preserve">Estimand</w:t>
+            </w:r>
+          </w:p>
+        </w:tc>
+        <w:tc>
+          <w:tcPr>
+            <w:tcBorders>
+              <w:bottom w:val="single" w:sz="4" w:space="0" w:color="000000"/>
+              <w:top w:val="single" w:sz="4" w:space="0" w:color="000000"/>
+              <w:left w:val="single" w:sz="4" w:space="0" w:color="000000"/>
+              <w:right w:val="single" w:sz="4" w:space="0" w:color="000000"/>
+            </w:tcBorders>
+            <w:shd w:val="clear" w:color="auto" w:fill="6495ED"/>
+            <w:tcMar>
+              <w:top w:w="0" w:type="dxa"/>
+              <w:bottom w:w="0" w:type="dxa"/>
+              <w:left w:w="0" w:type="dxa"/>
+              <w:right w:w="0" w:type="dxa"/>
+            </w:tcMar>
+            <w:vAlign w:val="center"/>
+          </w:tcPr>
+          <w:p>
+            <w:pPr>
+              <w:jc w:val="right"/>
+              <w:spacing w:after="40" w:before="40"/>
+              <w:ind w:firstLine="0" w:left="40" w:right="40"/>
+            </w:pPr>
+            <w:r xmlns:w="http://schemas.openxmlformats.org/wordprocessingml/2006/main" xmlns:wp="http://schemas.openxmlformats.org/drawingml/2006/wordprocessingDrawing" xmlns:r="http://schemas.openxmlformats.org/officeDocument/2006/relationships" xmlns:w14="http://schemas.microsoft.com/office/word/2010/wordml">
+              <w:rPr>
+                <w:rFonts w:ascii="Garamond" w:hAnsi="Garamond" w:eastAsia="Garamond" w:cs="Garamond"/>
+                <w:b/>
+                <w:sz w:val="22"/>
+                <w:szCs w:val="22"/>
+                <w:color w:val="FFFFFF"/>
+              </w:rPr>
+              <w:t xml:space="preserve">SE</w:t>
+            </w:r>
+          </w:p>
+        </w:tc>
+      </w:tr>
+      <w:tr>
+        <w:trPr>
+          <w:cantSplit/>
+          <w:trHeight w:val="283" w:hRule="auto"/>
+        </w:trPr>
+        <w:tc>
+          <w:tcPr>
+            <w:tcBorders>
+              <w:bottom w:val="single" w:sz="4" w:space="0" w:color="000000"/>
+              <w:top w:val="single" w:sz="4" w:space="0" w:color="000000"/>
+              <w:left w:val="single" w:sz="4" w:space="0" w:color="000000"/>
+              <w:right w:val="single" w:sz="4" w:space="0" w:color="000000"/>
+            </w:tcBorders>
+            <w:shd w:val="clear" w:color="auto" w:fill="EFEFEF"/>
+            <w:tcMar>
+              <w:top w:w="0" w:type="dxa"/>
+              <w:bottom w:w="0" w:type="dxa"/>
+              <w:left w:w="0" w:type="dxa"/>
+              <w:right w:w="0" w:type="dxa"/>
+            </w:tcMar>
+            <w:vAlign w:val="center"/>
+          </w:tcPr>
+          <w:p>
+            <w:pPr>
+              <w:jc w:val="left"/>
+              <w:spacing w:after="0" w:before="0"/>
+              <w:ind w:firstLine="0" w:left="0" w:right="0"/>
+            </w:pPr>
+            <w:r xmlns:w="http://schemas.openxmlformats.org/wordprocessingml/2006/main" xmlns:wp="http://schemas.openxmlformats.org/drawingml/2006/wordprocessingDrawing" xmlns:r="http://schemas.openxmlformats.org/officeDocument/2006/relationships" xmlns:w14="http://schemas.microsoft.com/office/word/2010/wordml">
+              <w:rPr>
+                <w:rFonts w:ascii="Garamond" w:hAnsi="Garamond" w:eastAsia="Garamond" w:cs="Garamond"/>
+                <w:sz w:val="16"/>
+                <w:szCs w:val="16"/>
+                <w:color w:val="111111"/>
+              </w:rPr>
+              <w:t xml:space="preserve">Unweighted</w:t>
+            </w:r>
+          </w:p>
+        </w:tc>
+        <w:tc>
+          <w:tcPr>
+            <w:tcBorders>
+              <w:bottom w:val="single" w:sz="4" w:space="0" w:color="000000"/>
+              <w:top w:val="single" w:sz="4" w:space="0" w:color="000000"/>
+              <w:left w:val="single" w:sz="4" w:space="0" w:color="000000"/>
+              <w:right w:val="single" w:sz="4" w:space="0" w:color="000000"/>
+            </w:tcBorders>
+            <w:shd w:val="clear" w:color="auto" w:fill="EFEFEF"/>
+            <w:tcMar>
+              <w:top w:w="0" w:type="dxa"/>
+              <w:bottom w:w="0" w:type="dxa"/>
+              <w:left w:w="0" w:type="dxa"/>
+              <w:right w:w="0" w:type="dxa"/>
+            </w:tcMar>
+            <w:vAlign w:val="center"/>
+          </w:tcPr>
+          <w:p>
+            <w:pPr>
+              <w:jc w:val="left"/>
+              <w:spacing w:after="0" w:before="0"/>
+              <w:ind w:firstLine="0" w:left="0" w:right="0"/>
+            </w:pPr>
+            <w:r xmlns:w="http://schemas.openxmlformats.org/wordprocessingml/2006/main" xmlns:wp="http://schemas.openxmlformats.org/drawingml/2006/wordprocessingDrawing" xmlns:r="http://schemas.openxmlformats.org/officeDocument/2006/relationships" xmlns:w14="http://schemas.microsoft.com/office/word/2010/wordml">
+              <w:rPr>
+                <w:rFonts w:ascii="Garamond" w:hAnsi="Garamond" w:eastAsia="Garamond" w:cs="Garamond"/>
+                <w:sz w:val="16"/>
+                <w:szCs w:val="16"/>
+                <w:color w:val="111111"/>
+              </w:rPr>
+              <w:t xml:space="preserve">$$\bar{Q}=\frac{1}{100}\sum_{j=1}^{100}\hat{Q}(t_j)$$</w:t>
+            </w:r>
+          </w:p>
+        </w:tc>
+        <w:tc>
+          <w:tcPr>
+            <w:tcBorders>
+              <w:bottom w:val="single" w:sz="4" w:space="0" w:color="000000"/>
+              <w:top w:val="single" w:sz="4" w:space="0" w:color="000000"/>
+              <w:left w:val="single" w:sz="4" w:space="0" w:color="000000"/>
+              <w:right w:val="single" w:sz="4" w:space="0" w:color="000000"/>
+            </w:tcBorders>
+            <w:shd w:val="clear" w:color="auto" w:fill="EFEFEF"/>
+            <w:tcMar>
+              <w:top w:w="0" w:type="dxa"/>
+              <w:bottom w:w="0" w:type="dxa"/>
+              <w:left w:w="0" w:type="dxa"/>
+              <w:right w:w="0" w:type="dxa"/>
+            </w:tcMar>
+            <w:vAlign w:val="center"/>
+          </w:tcPr>
+          <w:p>
+            <w:pPr>
+              <w:jc w:val="left"/>
+              <w:spacing w:after="0" w:before="0"/>
+              <w:ind w:firstLine="0" w:left="0" w:right="0"/>
+            </w:pPr>
+            <w:r xmlns:w="http://schemas.openxmlformats.org/wordprocessingml/2006/main" xmlns:wp="http://schemas.openxmlformats.org/drawingml/2006/wordprocessingDrawing" xmlns:r="http://schemas.openxmlformats.org/officeDocument/2006/relationships" xmlns:w14="http://schemas.microsoft.com/office/word/2010/wordml">
+              <w:rPr>
+                <w:rFonts w:ascii="Garamond" w:hAnsi="Garamond" w:eastAsia="Garamond" w:cs="Garamond"/>
+                <w:sz w:val="16"/>
+                <w:szCs w:val="16"/>
+                <w:color w:val="111111"/>
+              </w:rPr>
+              <w:t xml:space="preserve">$$\bar{Q}_{SE}=\sqrt{\frac{1}{100}\sum_{j=1}^{100}\hat{Q}_{SE}(t_j)^2}$$</w:t>
+            </w:r>
+          </w:p>
+        </w:tc>
+      </w:tr>
+      <w:tr>
+        <w:trPr>
+          <w:cantSplit/>
+          <w:trHeight w:val="283" w:hRule="auto"/>
+        </w:trPr>
+        <w:tc>
+          <w:tcPr>
+            <w:tcBorders>
+              <w:bottom w:val="single" w:sz="4" w:space="0" w:color="000000"/>
+              <w:top w:val="single" w:sz="4" w:space="0" w:color="000000"/>
+              <w:left w:val="single" w:sz="4" w:space="0" w:color="000000"/>
+              <w:right w:val="single" w:sz="4" w:space="0" w:color="000000"/>
+            </w:tcBorders>
+            <w:shd w:val="clear" w:color="auto" w:fill="FFFFFF"/>
+            <w:tcMar>
+              <w:top w:w="0" w:type="dxa"/>
+              <w:bottom w:w="0" w:type="dxa"/>
+              <w:left w:w="0" w:type="dxa"/>
+              <w:right w:w="0" w:type="dxa"/>
+            </w:tcMar>
+            <w:vAlign w:val="center"/>
+          </w:tcPr>
+          <w:p>
+            <w:pPr>
+              <w:jc w:val="left"/>
+              <w:spacing w:after="0" w:before="0"/>
+              <w:ind w:firstLine="0" w:left="0" w:right="0"/>
+            </w:pPr>
+            <w:r xmlns:w="http://schemas.openxmlformats.org/wordprocessingml/2006/main" xmlns:wp="http://schemas.openxmlformats.org/drawingml/2006/wordprocessingDrawing" xmlns:r="http://schemas.openxmlformats.org/officeDocument/2006/relationships" xmlns:w14="http://schemas.microsoft.com/office/word/2010/wordml">
+              <w:rPr>
+                <w:rFonts w:ascii="Garamond" w:hAnsi="Garamond" w:eastAsia="Garamond" w:cs="Garamond"/>
+                <w:sz w:val="16"/>
+                <w:szCs w:val="16"/>
+                <w:color w:val="111111"/>
+              </w:rPr>
+              <w:t xml:space="preserve">Weighted</w:t>
+            </w:r>
+          </w:p>
+        </w:tc>
+        <w:tc>
+          <w:tcPr>
+            <w:tcBorders>
+              <w:bottom w:val="single" w:sz="4" w:space="0" w:color="000000"/>
+              <w:top w:val="single" w:sz="4" w:space="0" w:color="000000"/>
+              <w:left w:val="single" w:sz="4" w:space="0" w:color="000000"/>
+              <w:right w:val="single" w:sz="4" w:space="0" w:color="000000"/>
+            </w:tcBorders>
+            <w:shd w:val="clear" w:color="auto" w:fill="FFFFFF"/>
+            <w:tcMar>
+              <w:top w:w="0" w:type="dxa"/>
+              <w:bottom w:w="0" w:type="dxa"/>
+              <w:left w:w="0" w:type="dxa"/>
+              <w:right w:w="0" w:type="dxa"/>
+            </w:tcMar>
+            <w:vAlign w:val="center"/>
+          </w:tcPr>
+          <w:p>
+            <w:pPr>
+              <w:jc w:val="left"/>
+              <w:spacing w:after="0" w:before="0"/>
+              <w:ind w:firstLine="0" w:left="0" w:right="0"/>
+            </w:pPr>
+            <w:r xmlns:w="http://schemas.openxmlformats.org/wordprocessingml/2006/main" xmlns:wp="http://schemas.openxmlformats.org/drawingml/2006/wordprocessingDrawing" xmlns:r="http://schemas.openxmlformats.org/officeDocument/2006/relationships" xmlns:w14="http://schemas.microsoft.com/office/word/2010/wordml">
+              <w:rPr>
+                <w:rFonts w:ascii="Garamond" w:hAnsi="Garamond" w:eastAsia="Garamond" w:cs="Garamond"/>
+                <w:sz w:val="16"/>
+                <w:szCs w:val="16"/>
+                <w:color w:val="111111"/>
+              </w:rPr>
+              <w:t xml:space="preserve">$$\bar{Q}'=\frac{\sum_{j=1}^{100}n_j\hat{Q}(t_j)}{\sum_{j=1}^{100}n_j}$$</w:t>
+            </w:r>
+          </w:p>
+        </w:tc>
+        <w:tc>
+          <w:tcPr>
+            <w:tcBorders>
+              <w:bottom w:val="single" w:sz="4" w:space="0" w:color="000000"/>
+              <w:top w:val="single" w:sz="4" w:space="0" w:color="000000"/>
+              <w:left w:val="single" w:sz="4" w:space="0" w:color="000000"/>
+              <w:right w:val="single" w:sz="4" w:space="0" w:color="000000"/>
+            </w:tcBorders>
+            <w:shd w:val="clear" w:color="auto" w:fill="FFFFFF"/>
+            <w:tcMar>
+              <w:top w:w="0" w:type="dxa"/>
+              <w:bottom w:w="0" w:type="dxa"/>
+              <w:left w:w="0" w:type="dxa"/>
+              <w:right w:w="0" w:type="dxa"/>
+            </w:tcMar>
+            <w:vAlign w:val="center"/>
+          </w:tcPr>
+          <w:p>
+            <w:pPr>
+              <w:jc w:val="left"/>
+              <w:spacing w:after="0" w:before="0"/>
+              <w:ind w:firstLine="0" w:left="0" w:right="0"/>
+            </w:pPr>
+            <w:r xmlns:w="http://schemas.openxmlformats.org/wordprocessingml/2006/main" xmlns:wp="http://schemas.openxmlformats.org/drawingml/2006/wordprocessingDrawing" xmlns:r="http://schemas.openxmlformats.org/officeDocument/2006/relationships" xmlns:w14="http://schemas.microsoft.com/office/word/2010/wordml">
+              <w:rPr>
+                <w:rFonts w:ascii="Garamond" w:hAnsi="Garamond" w:eastAsia="Garamond" w:cs="Garamond"/>
+                <w:sz w:val="16"/>
+                <w:szCs w:val="16"/>
+                <w:color w:val="111111"/>
+              </w:rPr>
+              <w:t xml:space="preserve">$$\bar{Q}_{SE}^'=\sqrt{\frac{\sum_{j=1}^{100}n_j\hat{Q}_{SE}(t_j)^2}{\sum_{j=1}^{100}n_j}}$$</w:t>
+            </w:r>
+          </w:p>
+        </w:tc>
+      </w:tr>
+    </w:tbl>
     <w:p>
       <w:pPr>
         <w:pStyle w:val="BodyText"/>
       </w:pPr>
       <w:r>
-        <w:t xml:space="preserve">[</w:t>
+        <w:t xml:space="preserve">Table 2: Description of the Performance Measures defined at time</w:t>
+      </w:r>
+      <w:r>
+        <w:t xml:space="preserve"> </w:t>
+      </w:r>
+      <m:oMath>
+        <m:r>
+          <m:t>t</m:t>
+        </m:r>
+      </m:oMath>
+    </w:p>
+    <w:p>
+      <w:pPr>
+        <w:pStyle w:val="Heading2"/>
+      </w:pPr>
+      <w:bookmarkStart w:id="28" w:name="software"/>
+      <w:r>
+        <w:t xml:space="preserve">Software</w:t>
+      </w:r>
+      <w:bookmarkEnd w:id="28"/>
+    </w:p>
+    <w:p>
+      <w:pPr>
+        <w:pStyle w:val="FirstParagraph"/>
+      </w:pPr>
+      <w:r>
+        <w:t xml:space="preserve">All analysis was done in</w:t>
+      </w:r>
+      <w:r>
+        <w:t xml:space="preserve"> </w:t>
       </w:r>
       <w:r>
         <w:rPr>
-          <w:b/>
+          <w:rStyle w:val="VerbatimChar"/>
         </w:rPr>
-        <w:t xml:space="preserve">Insert table of time average Performance Measures</w:t>
-      </w:r>
-      <w:r>
-        <w:t xml:space="preserve">]</w:t>
+        <w:t xml:space="preserve">R 3.6.3</w:t>
+      </w:r>
+      <w:r>
+        <w:t xml:space="preserve"> </w:t>
+      </w:r>
+      <w:r>
+        <w:t xml:space="preserve">[19]</w:t>
+      </w:r>
+      <w:r>
+        <w:t xml:space="preserve"> </w:t>
+      </w:r>
+      <w:r>
+        <w:t xml:space="preserve">using the various</w:t>
+      </w:r>
+      <w:r>
+        <w:t xml:space="preserve"> </w:t>
+      </w:r>
+      <w:r>
+        <w:rPr>
+          <w:rStyle w:val="VerbatimChar"/>
+        </w:rPr>
+        <w:t xml:space="preserve">tidyverse</w:t>
+      </w:r>
+      <w:r>
+        <w:t xml:space="preserve"> </w:t>
+      </w:r>
+      <w:r>
+        <w:t xml:space="preserve">packages</w:t>
+      </w:r>
+      <w:r>
+        <w:t xml:space="preserve"> </w:t>
+      </w:r>
+      <w:r>
+        <w:t xml:space="preserve">[20]</w:t>
+      </w:r>
+      <w:r>
+        <w:t xml:space="preserve">, Kaplan-Meier estimates were found using the</w:t>
+      </w:r>
+      <w:r>
+        <w:t xml:space="preserve"> </w:t>
+      </w:r>
+      <w:r>
+        <w:rPr>
+          <w:rStyle w:val="VerbatimChar"/>
+        </w:rPr>
+        <w:t xml:space="preserve">survival</w:t>
+      </w:r>
+      <w:r>
+        <w:t xml:space="preserve"> </w:t>
+      </w:r>
+      <w:r>
+        <w:t xml:space="preserve">package</w:t>
+      </w:r>
+      <w:r>
+        <w:t xml:space="preserve"> </w:t>
+      </w:r>
+      <w:r>
+        <w:t xml:space="preserve">[21]</w:t>
+      </w:r>
+      <w:r>
+        <w:t xml:space="preserve">, Pseudo-Observations were evaluated with the</w:t>
+      </w:r>
+      <w:r>
+        <w:t xml:space="preserve"> </w:t>
+      </w:r>
+      <w:r>
+        <w:rPr>
+          <w:rStyle w:val="VerbatimChar"/>
+        </w:rPr>
+        <w:t xml:space="preserve">pseudo</w:t>
+      </w:r>
+      <w:r>
+        <w:t xml:space="preserve"> </w:t>
+      </w:r>
+      <w:r>
+        <w:t xml:space="preserve">package</w:t>
+      </w:r>
+      <w:r>
+        <w:t xml:space="preserve"> </w:t>
+      </w:r>
+      <w:r>
+        <w:t xml:space="preserve">[22]</w:t>
+      </w:r>
+      <w:r>
+        <w:t xml:space="preserve">.</w:t>
       </w:r>
     </w:p>
     <w:p>
       <w:pPr>
         <w:pStyle w:val="Heading1"/>
       </w:pPr>
-      <w:bookmarkStart w:id="28" w:name="results"/>
+      <w:bookmarkStart w:id="29" w:name="results"/>
       <w:r>
         <w:t xml:space="preserve">Results</w:t>
       </w:r>
-      <w:bookmarkEnd w:id="28"/>
+      <w:bookmarkEnd w:id="29"/>
+    </w:p>
+    <w:p>
+      <w:pPr>
+        <w:pStyle w:val="FirstParagraph"/>
+      </w:pPr>
+      <w:r>
+        <w:t xml:space="preserve">Forthcoming</w:t>
+      </w:r>
     </w:p>
     <w:p>
       <w:pPr>
         <w:pStyle w:val="Heading1"/>
       </w:pPr>
-      <w:bookmarkStart w:id="29" w:name="discussion"/>
+      <w:bookmarkStart w:id="30" w:name="discussion"/>
       <w:r>
         <w:t xml:space="preserve">Discussion</w:t>
       </w:r>
-      <w:bookmarkEnd w:id="29"/>
+      <w:bookmarkEnd w:id="30"/>
     </w:p>
     <w:p>
       <w:pPr>
@@ -3085,14 +3868,14 @@
       <w:pPr>
         <w:pStyle w:val="Heading1"/>
       </w:pPr>
-      <w:bookmarkStart w:id="30" w:name="references"/>
+      <w:bookmarkStart w:id="31" w:name="references"/>
       <w:r>
         <w:t xml:space="preserve">References</w:t>
       </w:r>
-      <w:bookmarkEnd w:id="30"/>
-    </w:p>
-    <w:bookmarkStart w:id="61" w:name="refs"/>
-    <w:bookmarkStart w:id="31" w:name="ref-steyerberg_clinical_2008"/>
+      <w:bookmarkEnd w:id="31"/>
+    </w:p>
+    <w:bookmarkStart w:id="70" w:name="refs"/>
+    <w:bookmarkStart w:id="32" w:name="ref-steyerberg_clinical_2008"/>
     <w:p>
       <w:pPr>
         <w:pStyle w:val="Bibliography"/>
@@ -3113,8 +3896,8 @@
         <w:t xml:space="preserve">. Springer Science &amp; Business Media, 2008.</w:t>
       </w:r>
     </w:p>
-    <w:bookmarkEnd w:id="31"/>
-    <w:bookmarkStart w:id="33" w:name="ref-calster_calibration_2016-1"/>
+    <w:bookmarkEnd w:id="32"/>
+    <w:bookmarkStart w:id="34" w:name="ref-calster_calibration_2016-1"/>
     <w:p>
       <w:pPr>
         <w:pStyle w:val="Bibliography"/>
@@ -3137,7 +3920,7 @@
       <w:r>
         <w:t xml:space="preserve"> </w:t>
       </w:r>
-      <w:hyperlink r:id="rId32">
+      <w:hyperlink r:id="rId33">
         <w:r>
           <w:rPr>
             <w:rStyle w:val="Hyperlink"/>
@@ -3149,8 +3932,8 @@
         <w:t xml:space="preserve">.</w:t>
       </w:r>
     </w:p>
-    <w:bookmarkEnd w:id="33"/>
-    <w:bookmarkStart w:id="35" w:name="ref-royston_external_2013"/>
+    <w:bookmarkEnd w:id="34"/>
+    <w:bookmarkStart w:id="36" w:name="ref-royston_external_2013"/>
     <w:p>
       <w:pPr>
         <w:pStyle w:val="Bibliography"/>
@@ -3173,7 +3956,7 @@
       <w:r>
         <w:t xml:space="preserve"> </w:t>
       </w:r>
-      <w:hyperlink r:id="rId34">
+      <w:hyperlink r:id="rId35">
         <w:r>
           <w:rPr>
             <w:rStyle w:val="Hyperlink"/>
@@ -3185,14 +3968,50 @@
         <w:t xml:space="preserve">.</w:t>
       </w:r>
     </w:p>
-    <w:bookmarkEnd w:id="35"/>
-    <w:bookmarkStart w:id="37" w:name="ref-houwelingen_validation_2000"/>
+    <w:bookmarkEnd w:id="36"/>
+    <w:bookmarkStart w:id="38" w:name="ref-crowson_assessing_2016"/>
     <w:p>
       <w:pPr>
         <w:pStyle w:val="Bibliography"/>
       </w:pPr>
       <w:r>
-        <w:t xml:space="preserve">[4] H. C. van Houwelingen, “Validation, calibration, revision and combination of prognostic survival models,”</w:t>
+        <w:t xml:space="preserve">[4] C. S. Crowson, E. J. Atkinson, and T. M. Therneau, “Assessing Calibration of Prognostic Risk Scores,”</w:t>
+      </w:r>
+      <w:r>
+        <w:t xml:space="preserve"> </w:t>
+      </w:r>
+      <w:r>
+        <w:rPr>
+          <w:i/>
+        </w:rPr>
+        <w:t xml:space="preserve">Statistical methods in medical research</w:t>
+      </w:r>
+      <w:r>
+        <w:t xml:space="preserve">, vol. 25, no. 4, pp. 1692–1706, Aug. 2016, doi:</w:t>
+      </w:r>
+      <w:r>
+        <w:t xml:space="preserve"> </w:t>
+      </w:r>
+      <w:hyperlink r:id="rId37">
+        <w:r>
+          <w:rPr>
+            <w:rStyle w:val="Hyperlink"/>
+          </w:rPr>
+          <w:t xml:space="preserve">10.1177/0962280213497434</w:t>
+        </w:r>
+      </w:hyperlink>
+      <w:r>
+        <w:t xml:space="preserve">.</w:t>
+      </w:r>
+    </w:p>
+    <w:bookmarkEnd w:id="38"/>
+    <w:bookmarkStart w:id="40" w:name="ref-houwelingen_validation_2000"/>
+    <w:p>
+      <w:pPr>
+        <w:pStyle w:val="Bibliography"/>
+      </w:pPr>
+      <w:r>
+        <w:t xml:space="preserve">[5] H. C. van Houwelingen, “Validation, calibration, revision and combination of prognostic survival models,”</w:t>
       </w:r>
       <w:r>
         <w:t xml:space="preserve"> </w:t>
@@ -3209,7 +4028,7 @@
       <w:r>
         <w:t xml:space="preserve"> </w:t>
       </w:r>
-      <w:hyperlink r:id="rId36">
+      <w:hyperlink r:id="rId39">
         <w:r>
           <w:rPr>
             <w:rStyle w:val="Hyperlink"/>
@@ -3221,14 +4040,14 @@
         <w:t xml:space="preserve">.</w:t>
       </w:r>
     </w:p>
-    <w:bookmarkEnd w:id="37"/>
-    <w:bookmarkStart w:id="39" w:name="ref-hippisley-cox_derivation_2007"/>
+    <w:bookmarkEnd w:id="40"/>
+    <w:bookmarkStart w:id="42" w:name="ref-hippisley-cox_derivation_2007"/>
     <w:p>
       <w:pPr>
         <w:pStyle w:val="Bibliography"/>
       </w:pPr>
       <w:r>
-        <w:t xml:space="preserve">[5] J. Hippisley-Cox, C. Coupland, Y. Vinogradova, J. Robson, M. May, and P. Brindle, “Derivation and validation of QRISK, a new cardiovascular disease risk score for the United Kingdom: Prospective open cohort study,”</w:t>
+        <w:t xml:space="preserve">[6] J. Hippisley-Cox, C. Coupland, Y. Vinogradova, J. Robson, M. May, and P. Brindle, “Derivation and validation of QRISK, a new cardiovascular disease risk score for the United Kingdom: Prospective open cohort study,”</w:t>
       </w:r>
       <w:r>
         <w:t xml:space="preserve"> </w:t>
@@ -3245,7 +4064,7 @@
       <w:r>
         <w:t xml:space="preserve"> </w:t>
       </w:r>
-      <w:hyperlink r:id="rId38">
+      <w:hyperlink r:id="rId41">
         <w:r>
           <w:rPr>
             <w:rStyle w:val="Hyperlink"/>
@@ -3257,14 +4076,14 @@
         <w:t xml:space="preserve">.</w:t>
       </w:r>
     </w:p>
-    <w:bookmarkEnd w:id="39"/>
-    <w:bookmarkStart w:id="41" w:name="ref-royston_tools_2014"/>
+    <w:bookmarkEnd w:id="42"/>
+    <w:bookmarkStart w:id="44" w:name="ref-royston_tools_2014"/>
     <w:p>
       <w:pPr>
         <w:pStyle w:val="Bibliography"/>
       </w:pPr>
       <w:r>
-        <w:t xml:space="preserve">[6] P. Royston, “Tools for Checking Calibration of a Cox Model in External Validation: Approach Based on Individual Event Probabilities:”</w:t>
+        <w:t xml:space="preserve">[7] P. Royston, “Tools for Checking Calibration of a Cox Model in External Validation: Approach Based on Individual Event Probabilities:”</w:t>
       </w:r>
       <w:r>
         <w:t xml:space="preserve"> </w:t>
@@ -3281,7 +4100,7 @@
       <w:r>
         <w:t xml:space="preserve"> </w:t>
       </w:r>
-      <w:hyperlink r:id="rId40">
+      <w:hyperlink r:id="rId43">
         <w:r>
           <w:rPr>
             <w:rStyle w:val="Hyperlink"/>
@@ -3293,14 +4112,14 @@
         <w:t xml:space="preserve">.</w:t>
       </w:r>
     </w:p>
-    <w:bookmarkEnd w:id="41"/>
-    <w:bookmarkStart w:id="43" w:name="ref-perme_checking_2008"/>
+    <w:bookmarkEnd w:id="44"/>
+    <w:bookmarkStart w:id="46" w:name="ref-perme_checking_2008"/>
     <w:p>
       <w:pPr>
         <w:pStyle w:val="Bibliography"/>
       </w:pPr>
       <w:r>
-        <w:t xml:space="preserve">[7] M. P. Perme and P. K. Andersen, “Checking hazard regression models using pseudo-observations,”</w:t>
+        <w:t xml:space="preserve">[8] M. P. Perme and P. K. Andersen, “Checking hazard regression models using pseudo-observations,”</w:t>
       </w:r>
       <w:r>
         <w:t xml:space="preserve"> </w:t>
@@ -3317,7 +4136,7 @@
       <w:r>
         <w:t xml:space="preserve"> </w:t>
       </w:r>
-      <w:hyperlink r:id="rId42">
+      <w:hyperlink r:id="rId45">
         <w:r>
           <w:rPr>
             <w:rStyle w:val="Hyperlink"/>
@@ -3329,14 +4148,14 @@
         <w:t xml:space="preserve">.</w:t>
       </w:r>
     </w:p>
-    <w:bookmarkEnd w:id="43"/>
-    <w:bookmarkStart w:id="45" w:name="ref-royston_tools_2015"/>
+    <w:bookmarkEnd w:id="46"/>
+    <w:bookmarkStart w:id="48" w:name="ref-royston_tools_2015"/>
     <w:p>
       <w:pPr>
         <w:pStyle w:val="Bibliography"/>
       </w:pPr>
       <w:r>
-        <w:t xml:space="preserve">[8] P. Royston, “Tools for Checking Calibration of a Cox Model in External Validation: Prediction of Population-Averaged Survival Curves Based on Risk Groups,”</w:t>
+        <w:t xml:space="preserve">[9] P. Royston, “Tools for Checking Calibration of a Cox Model in External Validation: Prediction of Population-Averaged Survival Curves Based on Risk Groups,”</w:t>
       </w:r>
       <w:r>
         <w:t xml:space="preserve"> </w:t>
@@ -3353,7 +4172,7 @@
       <w:r>
         <w:t xml:space="preserve"> </w:t>
       </w:r>
-      <w:hyperlink r:id="rId44">
+      <w:hyperlink r:id="rId47">
         <w:r>
           <w:rPr>
             <w:rStyle w:val="Hyperlink"/>
@@ -3365,14 +4184,14 @@
         <w:t xml:space="preserve">.</w:t>
       </w:r>
     </w:p>
-    <w:bookmarkEnd w:id="45"/>
-    <w:bookmarkStart w:id="47" w:name="ref-hippisley-cox_development_2017"/>
+    <w:bookmarkEnd w:id="48"/>
+    <w:bookmarkStart w:id="50" w:name="ref-hippisley-cox_development_2017"/>
     <w:p>
       <w:pPr>
         <w:pStyle w:val="Bibliography"/>
       </w:pPr>
       <w:r>
-        <w:t xml:space="preserve">[9] J. Hippisley-Cox, C. Coupland, and P. Brindle, “Development and validation of QRISK3 risk prediction algorithms to estimate future risk of cardiovascular disease: Prospective cohort study,”</w:t>
+        <w:t xml:space="preserve">[10] J. Hippisley-Cox, C. Coupland, and P. Brindle, “Development and validation of QRISK3 risk prediction algorithms to estimate future risk of cardiovascular disease: Prospective cohort study,”</w:t>
       </w:r>
       <w:r>
         <w:t xml:space="preserve"> </w:t>
@@ -3389,7 +4208,7 @@
       <w:r>
         <w:t xml:space="preserve"> </w:t>
       </w:r>
-      <w:hyperlink r:id="rId46">
+      <w:hyperlink r:id="rId49">
         <w:r>
           <w:rPr>
             <w:rStyle w:val="Hyperlink"/>
@@ -3401,14 +4220,14 @@
         <w:t xml:space="preserve">.</w:t>
       </w:r>
     </w:p>
-    <w:bookmarkEnd w:id="47"/>
-    <w:bookmarkStart w:id="49" w:name="ref-gerds_consistent_2006"/>
+    <w:bookmarkEnd w:id="50"/>
+    <w:bookmarkStart w:id="52" w:name="ref-gerds_consistent_2006"/>
     <w:p>
       <w:pPr>
         <w:pStyle w:val="Bibliography"/>
       </w:pPr>
       <w:r>
-        <w:t xml:space="preserve">[10] T. A. Gerds and M. Schumacher, “Consistent Estimation of the Expected Brier Score in General Survival Models with Right-Censored Event Times,”</w:t>
+        <w:t xml:space="preserve">[11] T. A. Gerds and M. Schumacher, “Consistent Estimation of the Expected Brier Score in General Survival Models with Right-Censored Event Times,”</w:t>
       </w:r>
       <w:r>
         <w:t xml:space="preserve"> </w:t>
@@ -3425,7 +4244,7 @@
       <w:r>
         <w:t xml:space="preserve"> </w:t>
       </w:r>
-      <w:hyperlink r:id="rId48">
+      <w:hyperlink r:id="rId51">
         <w:r>
           <w:rPr>
             <w:rStyle w:val="Hyperlink"/>
@@ -3437,14 +4256,14 @@
         <w:t xml:space="preserve">.</w:t>
       </w:r>
     </w:p>
-    <w:bookmarkEnd w:id="49"/>
-    <w:bookmarkStart w:id="51" w:name="ref-spitoni_prediction_2018"/>
+    <w:bookmarkEnd w:id="52"/>
+    <w:bookmarkStart w:id="54" w:name="ref-spitoni_prediction_2018"/>
     <w:p>
       <w:pPr>
         <w:pStyle w:val="Bibliography"/>
       </w:pPr>
       <w:r>
-        <w:t xml:space="preserve">[11] C. Spitoni, V. Lammens, and H. Putter, “Prediction errors for state occupation and transition probabilities in multi-state models,”</w:t>
+        <w:t xml:space="preserve">[12] C. Spitoni, V. Lammens, and H. Putter, “Prediction errors for state occupation and transition probabilities in multi-state models,”</w:t>
       </w:r>
       <w:r>
         <w:t xml:space="preserve"> </w:t>
@@ -3461,7 +4280,7 @@
       <w:r>
         <w:t xml:space="preserve"> </w:t>
       </w:r>
-      <w:hyperlink r:id="rId50">
+      <w:hyperlink r:id="rId53">
         <w:r>
           <w:rPr>
             <w:rStyle w:val="Hyperlink"/>
@@ -3473,14 +4292,14 @@
         <w:t xml:space="preserve">.</w:t>
       </w:r>
     </w:p>
-    <w:bookmarkEnd w:id="51"/>
-    <w:bookmarkStart w:id="53" w:name="ref-han_comparing_2017"/>
+    <w:bookmarkEnd w:id="54"/>
+    <w:bookmarkStart w:id="56" w:name="ref-han_comparing_2017"/>
     <w:p>
       <w:pPr>
         <w:pStyle w:val="Bibliography"/>
       </w:pPr>
       <w:r>
-        <w:t xml:space="preserve">[12] X. Han, Y. Zhang, and Y. Shao, “On comparing two correlated C indices with censored survival data,”</w:t>
+        <w:t xml:space="preserve">[13] X. Han, Y. Zhang, and Y. Shao, “On comparing two correlated C indices with censored survival data,”</w:t>
       </w:r>
       <w:r>
         <w:t xml:space="preserve"> </w:t>
@@ -3497,7 +4316,7 @@
       <w:r>
         <w:t xml:space="preserve"> </w:t>
       </w:r>
-      <w:hyperlink r:id="rId52">
+      <w:hyperlink r:id="rId55">
         <w:r>
           <w:rPr>
             <w:rStyle w:val="Hyperlink"/>
@@ -3509,14 +4328,14 @@
         <w:t xml:space="preserve">.</w:t>
       </w:r>
     </w:p>
-    <w:bookmarkEnd w:id="53"/>
-    <w:bookmarkStart w:id="55" w:name="ref-liu_comparing_2016"/>
+    <w:bookmarkEnd w:id="56"/>
+    <w:bookmarkStart w:id="58" w:name="ref-liu_comparing_2016"/>
     <w:p>
       <w:pPr>
         <w:pStyle w:val="Bibliography"/>
       </w:pPr>
       <w:r>
-        <w:t xml:space="preserve">[13] X. Liu, Z. Jin, and J. H. Graziano, “Comparing paired biomarkers in predicting quantitative health outcome subject to random censoring,”</w:t>
+        <w:t xml:space="preserve">[14] X. Liu, Z. Jin, and J. H. Graziano, “Comparing paired biomarkers in predicting quantitative health outcome subject to random censoring,”</w:t>
       </w:r>
       <w:r>
         <w:t xml:space="preserve"> </w:t>
@@ -3533,7 +4352,7 @@
       <w:r>
         <w:t xml:space="preserve"> </w:t>
       </w:r>
-      <w:hyperlink r:id="rId54">
+      <w:hyperlink r:id="rId57">
         <w:r>
           <w:rPr>
             <w:rStyle w:val="Hyperlink"/>
@@ -3545,14 +4364,14 @@
         <w:t xml:space="preserve">.</w:t>
       </w:r>
     </w:p>
-    <w:bookmarkEnd w:id="55"/>
-    <w:bookmarkStart w:id="57" w:name="ref-burton_design_2006"/>
+    <w:bookmarkEnd w:id="58"/>
+    <w:bookmarkStart w:id="60" w:name="ref-burton_design_2006"/>
     <w:p>
       <w:pPr>
         <w:pStyle w:val="Bibliography"/>
       </w:pPr>
       <w:r>
-        <w:t xml:space="preserve">[14] A. Burton, D. G. Altman, P. Royston, and R. L. Holder, “The design of simulation studies in medical statistics,”</w:t>
+        <w:t xml:space="preserve">[15] A. Burton, D. G. Altman, P. Royston, and R. L. Holder, “The design of simulation studies in medical statistics,”</w:t>
       </w:r>
       <w:r>
         <w:t xml:space="preserve"> </w:t>
@@ -3569,7 +4388,7 @@
       <w:r>
         <w:t xml:space="preserve"> </w:t>
       </w:r>
-      <w:hyperlink r:id="rId56">
+      <w:hyperlink r:id="rId59">
         <w:r>
           <w:rPr>
             <w:rStyle w:val="Hyperlink"/>
@@ -3581,14 +4400,14 @@
         <w:t xml:space="preserve">.</w:t>
       </w:r>
     </w:p>
-    <w:bookmarkEnd w:id="57"/>
-    <w:bookmarkStart w:id="58" w:name="ref-riley_prognosis_2019"/>
+    <w:bookmarkEnd w:id="60"/>
+    <w:bookmarkStart w:id="61" w:name="ref-riley_prognosis_2019"/>
     <w:p>
       <w:pPr>
         <w:pStyle w:val="Bibliography"/>
       </w:pPr>
       <w:r>
-        <w:t xml:space="preserve">[15] R. D. Riley, D. van der Windt, P. Croft, and K. G. M. Moons,</w:t>
+        <w:t xml:space="preserve">[16] R. D. Riley, D. van der Windt, P. Croft, and K. G. M. Moons,</w:t>
       </w:r>
       <w:r>
         <w:t xml:space="preserve"> </w:t>
@@ -3603,14 +4422,50 @@
         <w:t xml:space="preserve">, First. Oxford University Press, 2019.</w:t>
       </w:r>
     </w:p>
-    <w:bookmarkEnd w:id="58"/>
-    <w:bookmarkStart w:id="60" w:name="ref-morris_using_2019"/>
+    <w:bookmarkEnd w:id="61"/>
+    <w:bookmarkStart w:id="63" w:name="ref-andersen_pseudo-observations_2010"/>
     <w:p>
       <w:pPr>
         <w:pStyle w:val="Bibliography"/>
       </w:pPr>
       <w:r>
-        <w:t xml:space="preserve">[16] T. P. Morris, I. R. White, and M. J. Crowther, “Using simulation studies to evaluate statistical methods,”</w:t>
+        <w:t xml:space="preserve">[17] P. K. Andersen and M. Pohar Perme, “Pseudo-observations in survival analysis,”</w:t>
+      </w:r>
+      <w:r>
+        <w:t xml:space="preserve"> </w:t>
+      </w:r>
+      <w:r>
+        <w:rPr>
+          <w:i/>
+        </w:rPr>
+        <w:t xml:space="preserve">Statistical Methods in Medical Research</w:t>
+      </w:r>
+      <w:r>
+        <w:t xml:space="preserve">, vol. 19, no. 1, pp. 71–99, Feb. 2010, doi:</w:t>
+      </w:r>
+      <w:r>
+        <w:t xml:space="preserve"> </w:t>
+      </w:r>
+      <w:hyperlink r:id="rId62">
+        <w:r>
+          <w:rPr>
+            <w:rStyle w:val="Hyperlink"/>
+          </w:rPr>
+          <w:t xml:space="preserve">10.1177/0962280209105020</w:t>
+        </w:r>
+      </w:hyperlink>
+      <w:r>
+        <w:t xml:space="preserve">.</w:t>
+      </w:r>
+    </w:p>
+    <w:bookmarkEnd w:id="63"/>
+    <w:bookmarkStart w:id="65" w:name="ref-morris_using_2019"/>
+    <w:p>
+      <w:pPr>
+        <w:pStyle w:val="Bibliography"/>
+      </w:pPr>
+      <w:r>
+        <w:t xml:space="preserve">[18] T. P. Morris, I. R. White, and M. J. Crowther, “Using simulation studies to evaluate statistical methods,”</w:t>
       </w:r>
       <w:r>
         <w:t xml:space="preserve"> </w:t>
@@ -3627,7 +4482,7 @@
       <w:r>
         <w:t xml:space="preserve"> </w:t>
       </w:r>
-      <w:hyperlink r:id="rId59">
+      <w:hyperlink r:id="rId64">
         <w:r>
           <w:rPr>
             <w:rStyle w:val="Hyperlink"/>
@@ -3639,8 +4494,102 @@
         <w:t xml:space="preserve">.</w:t>
       </w:r>
     </w:p>
-    <w:bookmarkEnd w:id="60"/>
-    <w:bookmarkEnd w:id="61"/>
+    <w:bookmarkEnd w:id="65"/>
+    <w:bookmarkStart w:id="66" w:name="ref-r_core_team_r_nodate"/>
+    <w:p>
+      <w:pPr>
+        <w:pStyle w:val="Bibliography"/>
+      </w:pPr>
+      <w:r>
+        <w:t xml:space="preserve">[19] R. C. Team, “R: A Language and Environment for Statistical Computing.” R Foundation for Statistical Computing, Vienna, Austria, Vienna,</w:t>
+      </w:r>
+    </w:p>
+    <w:bookmarkEnd w:id="66"/>
+    <w:bookmarkStart w:id="67" w:name="ref-wickham_tidy_2017"/>
+    <w:p>
+      <w:pPr>
+        <w:pStyle w:val="Bibliography"/>
+      </w:pPr>
+      <w:r>
+        <w:t xml:space="preserve">[20] H. Wickham, “The tidy tools manifesto.” https://cran.r-project.org/web/packages/tidyverse/vignettes/manifesto.html, Nov-2017.</w:t>
+      </w:r>
+    </w:p>
+    <w:bookmarkEnd w:id="67"/>
+    <w:bookmarkStart w:id="68" w:name="ref-therneau_package_2020"/>
+    <w:p>
+      <w:pPr>
+        <w:pStyle w:val="Bibliography"/>
+      </w:pPr>
+      <w:r>
+        <w:t xml:space="preserve">[21] T. Therneau, “A package for survival analysis in R,” p. 89, Mar. 2020.</w:t>
+      </w:r>
+    </w:p>
+    <w:bookmarkEnd w:id="68"/>
+    <w:bookmarkStart w:id="69" w:name="ref-perme_pseudo_2017"/>
+    <w:p>
+      <w:pPr>
+        <w:pStyle w:val="Bibliography"/>
+      </w:pPr>
+      <w:r>
+        <w:t xml:space="preserve">[22] M. P. Perme, M. Gerster, and K. Rodrigues, “Pseudo: Computes Pseudo-Observations for Modeling.” Jul-2017.</w:t>
+      </w:r>
+    </w:p>
+    <w:bookmarkEnd w:id="69"/>
+    <w:bookmarkEnd w:id="70"/>
+    <w:p>
+      <w:pPr>
+        <w:pStyle w:val="Heading1"/>
+      </w:pPr>
+      <w:bookmarkStart w:id="71" w:name="X2f8d44a919c6c8acd5ea84cf0b812b9de3449ad"/>
+      <w:r>
+        <w:t xml:space="preserve">Supplementary Material - Calibration Slope</w:t>
+      </w:r>
+      <w:bookmarkEnd w:id="71"/>
+    </w:p>
+    <w:p>
+      <w:pPr>
+        <w:pStyle w:val="FirstParagraph"/>
+      </w:pPr>
+      <w:r>
+        <w:t xml:space="preserve">The main purpose of this paper was to assess the evaluation of calibration-in-the-large at different time points in a time-to-event clinical prediction model. Along with calibration-in-the-large, various methods of calibration can also produce measures of calibration slope. Calibration slope provides an insight into how well the model predicts outcomes across the range of predictions. In an ideal model, the calbration slope would be 1. The Logistic Weighted, Logistic Unweighted and Pseudo-Observation methods described above can provide estimates of the calibration slope. For each of these methods, we first estimate the calibration-in-the-large as above, using a predictor as an offset, then we use this estimate as an offset to predict the calibration slope (without an intercept term).</w:t>
+      </w:r>
+    </w:p>
+    <w:p>
+      <w:pPr>
+        <w:pStyle w:val="Heading2"/>
+      </w:pPr>
+      <w:bookmarkStart w:id="72" w:name="results-1"/>
+      <w:r>
+        <w:t xml:space="preserve">Results</w:t>
+      </w:r>
+      <w:bookmarkEnd w:id="72"/>
+    </w:p>
+    <w:p>
+      <w:pPr>
+        <w:pStyle w:val="FirstParagraph"/>
+      </w:pPr>
+      <w:r>
+        <w:t xml:space="preserve">blah blah</w:t>
+      </w:r>
+    </w:p>
+    <w:p>
+      <w:pPr>
+        <w:pStyle w:val="Heading2"/>
+      </w:pPr>
+      <w:bookmarkStart w:id="73" w:name="discussion-1"/>
+      <w:r>
+        <w:t xml:space="preserve">Discussion</w:t>
+      </w:r>
+      <w:bookmarkEnd w:id="73"/>
+    </w:p>
+    <w:p>
+      <w:pPr>
+        <w:pStyle w:val="FirstParagraph"/>
+      </w:pPr>
+      <w:r>
+        <w:t xml:space="preserve">Brief discussion, much briefer than the main points.</w:t>
+      </w:r>
+    </w:p>
     <w:sectPr>
       <w:pgSz w:w="11909" w:h="16834"/>
       <w:pgMar w:top="873" w:right="873" w:bottom="873" w:left="873" w:header="720" w:footer="720" w:gutter="0"/>

</xml_diff>

<commit_message>
Moved the software references in Dev Paper
</commit_message>
<xml_diff>
--- a/Chapters/04-IPCW_logistic.docx
+++ b/Chapters/04-IPCW_logistic.docx
@@ -1343,7 +1343,7 @@
                   </m:e>
                   <m:sub>
                     <m:r>
-                      <m:t>O</m:t>
+                      <m:t>U</m:t>
                     </m:r>
                   </m:sub>
                 </m:sSub>
@@ -3698,16 +3698,8 @@
         <w:pStyle w:val="BodyText"/>
       </w:pPr>
       <w:r>
-        <w:t xml:space="preserve">Table 2: Description of the Performance Measures defined at time</w:t>
-      </w:r>
-      <w:r>
-        <w:t xml:space="preserve"> </w:t>
-      </w:r>
-      <m:oMath>
-        <m:r>
-          <m:t>t</m:t>
-        </m:r>
-      </m:oMath>
+        <w:t xml:space="preserve">Table 2: Description of how Performance Measures are averaged over time</w:t>
+      </w:r>
     </w:p>
     <w:p>
       <w:pPr>
@@ -4551,7 +4543,7 @@
         <w:pStyle w:val="FirstParagraph"/>
       </w:pPr>
       <w:r>
-        <w:t xml:space="preserve">The main purpose of this paper was to assess the evaluation of calibration-in-the-large at different time points in a time-to-event clinical prediction model. Along with calibration-in-the-large, various methods of calibration can also produce measures of calibration slope. Calibration slope provides an insight into how well the model predicts outcomes across the range of predictions. In an ideal model, the calbration slope would be 1. The Logistic Weighted, Logistic Unweighted and Pseudo-Observation methods described above can provide estimates of the calibration slope. For each of these methods, we first estimate the calibration-in-the-large as above, using a predictor as an offset, then we use this estimate as an offset to predict the calibration slope (without an intercept term).</w:t>
+        <w:t xml:space="preserve">The main purpose of this paper was to assess the evaluation of calibration-in-the-large at different time points in a time-to-event clinical prediction model. Along with calibration-in-the-large, various methods of calibration can also produce measures of calibration slope. Calibration slope provides an insight into how well the model predicts outcomes across the range of predictions. In an ideal model, the calibration slope would be 1. The Logistic Weighted, Logistic Unweighted and Pseudo-Observation methods described above can provide estimates of the calibration slope. For each of these methods, we first estimate the calibration-in-the-large as above, using a predictor as an offset, then we use this estimate as an offset to predict the calibration slope (without an intercept term).</w:t>
       </w:r>
     </w:p>
     <w:p>

</xml_diff>